<commit_message>
draft 1 (removed ref)
</commit_message>
<xml_diff>
--- a/SG7001/SG7001_02_UEL2020732.docx
+++ b/SG7001/SG7001_02_UEL2020732.docx
@@ -422,7 +422,7 @@
           <w:lang w:val="en-US"/>
         </w:rPr>
       </w:pPr>
-      <w:bookmarkStart w:id="0" w:name="_Toc124363065"/>
+      <w:bookmarkStart w:id="0" w:name="_Toc124366737"/>
       <w:r>
         <w:rPr>
           <w:lang w:val="en-US"/>
@@ -608,7 +608,7 @@
           <w:numId w:val="0"/>
         </w:numPr>
       </w:pPr>
-      <w:bookmarkStart w:id="1" w:name="_Toc124363066"/>
+      <w:bookmarkStart w:id="1" w:name="_Toc124366738"/>
       <w:r>
         <w:t>ΠΕΡΙΛΗΨΗ</w:t>
       </w:r>
@@ -826,7 +826,7 @@
             </w:rPr>
             <w:fldChar w:fldCharType="separate"/>
           </w:r>
-          <w:hyperlink w:anchor="_Toc124363065" w:history="1">
+          <w:hyperlink w:anchor="_Toc124366737" w:history="1">
             <w:r>
               <w:rPr>
                 <w:rStyle w:val="Hyperlink"/>
@@ -865,7 +865,7 @@
                 <w:sz w:val="24"/>
                 <w:szCs w:val="24"/>
               </w:rPr>
-              <w:instrText xml:space="preserve"> PAGEREF _Toc124363065 \h </w:instrText>
+              <w:instrText xml:space="preserve"> PAGEREF _Toc124366737 \h </w:instrText>
             </w:r>
             <w:r>
               <w:rPr>
@@ -921,7 +921,7 @@
               <w:szCs w:val="24"/>
             </w:rPr>
           </w:pPr>
-          <w:hyperlink w:anchor="_Toc124363066" w:history="1">
+          <w:hyperlink w:anchor="_Toc124366738" w:history="1">
             <w:r>
               <w:rPr>
                 <w:rStyle w:val="Hyperlink"/>
@@ -960,7 +960,7 @@
                 <w:sz w:val="24"/>
                 <w:szCs w:val="24"/>
               </w:rPr>
-              <w:instrText xml:space="preserve"> PAGEREF _Toc124363066 \h </w:instrText>
+              <w:instrText xml:space="preserve"> PAGEREF _Toc124366738 \h </w:instrText>
             </w:r>
             <w:r>
               <w:rPr>
@@ -1017,7 +1017,7 @@
               <w:szCs w:val="24"/>
             </w:rPr>
           </w:pPr>
-          <w:hyperlink w:anchor="_Toc124363067" w:history="1">
+          <w:hyperlink w:anchor="_Toc124366739" w:history="1">
             <w:r>
               <w:rPr>
                 <w:rStyle w:val="Hyperlink"/>
@@ -1075,7 +1075,7 @@
                 <w:sz w:val="24"/>
                 <w:szCs w:val="24"/>
               </w:rPr>
-              <w:instrText xml:space="preserve"> PAGEREF _Toc124363067 \h </w:instrText>
+              <w:instrText xml:space="preserve"> PAGEREF _Toc124366739 \h </w:instrText>
             </w:r>
             <w:r>
               <w:rPr>
@@ -1132,7 +1132,7 @@
               <w:szCs w:val="24"/>
             </w:rPr>
           </w:pPr>
-          <w:hyperlink w:anchor="_Toc124363068" w:history="1">
+          <w:hyperlink w:anchor="_Toc124366740" w:history="1">
             <w:r>
               <w:rPr>
                 <w:rStyle w:val="Hyperlink"/>
@@ -1190,7 +1190,7 @@
                 <w:sz w:val="24"/>
                 <w:szCs w:val="24"/>
               </w:rPr>
-              <w:instrText xml:space="preserve"> PAGEREF _Toc124363068 \h </w:instrText>
+              <w:instrText xml:space="preserve"> PAGEREF _Toc124366740 \h </w:instrText>
             </w:r>
             <w:r>
               <w:rPr>
@@ -1247,7 +1247,7 @@
               <w:szCs w:val="24"/>
             </w:rPr>
           </w:pPr>
-          <w:hyperlink w:anchor="_Toc124363069" w:history="1">
+          <w:hyperlink w:anchor="_Toc124366741" w:history="1">
             <w:r>
               <w:rPr>
                 <w:rStyle w:val="Hyperlink"/>
@@ -1305,7 +1305,7 @@
                 <w:sz w:val="24"/>
                 <w:szCs w:val="24"/>
               </w:rPr>
-              <w:instrText xml:space="preserve"> PAGEREF _Toc124363069 \h </w:instrText>
+              <w:instrText xml:space="preserve"> PAGEREF _Toc124366741 \h </w:instrText>
             </w:r>
             <w:r>
               <w:rPr>
@@ -1362,7 +1362,7 @@
               <w:szCs w:val="24"/>
             </w:rPr>
           </w:pPr>
-          <w:hyperlink w:anchor="_Toc124363070" w:history="1">
+          <w:hyperlink w:anchor="_Toc124366742" w:history="1">
             <w:r>
               <w:rPr>
                 <w:rStyle w:val="Hyperlink"/>
@@ -1420,7 +1420,7 @@
                 <w:sz w:val="24"/>
                 <w:szCs w:val="24"/>
               </w:rPr>
-              <w:instrText xml:space="preserve"> PAGEREF _Toc124363070 \h </w:instrText>
+              <w:instrText xml:space="preserve"> PAGEREF _Toc124366742 \h </w:instrText>
             </w:r>
             <w:r>
               <w:rPr>
@@ -1477,7 +1477,7 @@
               <w:szCs w:val="24"/>
             </w:rPr>
           </w:pPr>
-          <w:hyperlink w:anchor="_Toc124363071" w:history="1">
+          <w:hyperlink w:anchor="_Toc124366743" w:history="1">
             <w:r>
               <w:rPr>
                 <w:rStyle w:val="Hyperlink"/>
@@ -1535,7 +1535,7 @@
                 <w:sz w:val="24"/>
                 <w:szCs w:val="24"/>
               </w:rPr>
-              <w:instrText xml:space="preserve"> PAGEREF _Toc124363071 \h </w:instrText>
+              <w:instrText xml:space="preserve"> PAGEREF _Toc124366743 \h </w:instrText>
             </w:r>
             <w:r>
               <w:rPr>
@@ -1592,7 +1592,7 @@
               <w:szCs w:val="24"/>
             </w:rPr>
           </w:pPr>
-          <w:hyperlink w:anchor="_Toc124363072" w:history="1">
+          <w:hyperlink w:anchor="_Toc124366744" w:history="1">
             <w:r>
               <w:rPr>
                 <w:rStyle w:val="Hyperlink"/>
@@ -1650,7 +1650,7 @@
                 <w:sz w:val="24"/>
                 <w:szCs w:val="24"/>
               </w:rPr>
-              <w:instrText xml:space="preserve"> PAGEREF _Toc124363072 \h </w:instrText>
+              <w:instrText xml:space="preserve"> PAGEREF _Toc124366744 \h </w:instrText>
             </w:r>
             <w:r>
               <w:rPr>
@@ -1679,7 +1679,7 @@
                 <w:sz w:val="24"/>
                 <w:szCs w:val="24"/>
               </w:rPr>
-              <w:t>2</w:t>
+              <w:t>3</w:t>
             </w:r>
             <w:r>
               <w:rPr>
@@ -1707,7 +1707,7 @@
               <w:szCs w:val="24"/>
             </w:rPr>
           </w:pPr>
-          <w:hyperlink w:anchor="_Toc124363073" w:history="1">
+          <w:hyperlink w:anchor="_Toc124366745" w:history="1">
             <w:r>
               <w:rPr>
                 <w:rStyle w:val="Hyperlink"/>
@@ -1765,7 +1765,7 @@
                 <w:sz w:val="24"/>
                 <w:szCs w:val="24"/>
               </w:rPr>
-              <w:instrText xml:space="preserve"> PAGEREF _Toc124363073 \h </w:instrText>
+              <w:instrText xml:space="preserve"> PAGEREF _Toc124366745 \h </w:instrText>
             </w:r>
             <w:r>
               <w:rPr>
@@ -1822,7 +1822,7 @@
               <w:szCs w:val="24"/>
             </w:rPr>
           </w:pPr>
-          <w:hyperlink w:anchor="_Toc124363074" w:history="1">
+          <w:hyperlink w:anchor="_Toc124366746" w:history="1">
             <w:r>
               <w:rPr>
                 <w:rStyle w:val="Hyperlink"/>
@@ -1880,7 +1880,7 @@
                 <w:sz w:val="24"/>
                 <w:szCs w:val="24"/>
               </w:rPr>
-              <w:instrText xml:space="preserve"> PAGEREF _Toc124363074 \h </w:instrText>
+              <w:instrText xml:space="preserve"> PAGEREF _Toc124366746 \h </w:instrText>
             </w:r>
             <w:r>
               <w:rPr>
@@ -1909,7 +1909,7 @@
                 <w:sz w:val="24"/>
                 <w:szCs w:val="24"/>
               </w:rPr>
-              <w:t>3</w:t>
+              <w:t>4</w:t>
             </w:r>
             <w:r>
               <w:rPr>
@@ -1937,7 +1937,7 @@
               <w:szCs w:val="24"/>
             </w:rPr>
           </w:pPr>
-          <w:hyperlink w:anchor="_Toc124363079" w:history="1">
+          <w:hyperlink w:anchor="_Toc124366751" w:history="1">
             <w:r>
               <w:rPr>
                 <w:rStyle w:val="Hyperlink"/>
@@ -1995,7 +1995,7 @@
                 <w:sz w:val="24"/>
                 <w:szCs w:val="24"/>
               </w:rPr>
-              <w:instrText xml:space="preserve"> PAGEREF _Toc124363079 \h </w:instrText>
+              <w:instrText xml:space="preserve"> PAGEREF _Toc124366751 \h </w:instrText>
             </w:r>
             <w:r>
               <w:rPr>
@@ -2024,7 +2024,7 @@
                 <w:sz w:val="24"/>
                 <w:szCs w:val="24"/>
               </w:rPr>
-              <w:t>6</w:t>
+              <w:t>7</w:t>
             </w:r>
             <w:r>
               <w:rPr>
@@ -2052,7 +2052,7 @@
               <w:szCs w:val="24"/>
             </w:rPr>
           </w:pPr>
-          <w:hyperlink w:anchor="_Toc124363080" w:history="1">
+          <w:hyperlink w:anchor="_Toc124366752" w:history="1">
             <w:r>
               <w:rPr>
                 <w:rStyle w:val="Hyperlink"/>
@@ -2110,7 +2110,7 @@
                 <w:sz w:val="24"/>
                 <w:szCs w:val="24"/>
               </w:rPr>
-              <w:instrText xml:space="preserve"> PAGEREF _Toc124363080 \h </w:instrText>
+              <w:instrText xml:space="preserve"> PAGEREF _Toc124366752 \h </w:instrText>
             </w:r>
             <w:r>
               <w:rPr>
@@ -2139,7 +2139,7 @@
                 <w:sz w:val="24"/>
                 <w:szCs w:val="24"/>
               </w:rPr>
-              <w:t>6</w:t>
+              <w:t>7</w:t>
             </w:r>
             <w:r>
               <w:rPr>
@@ -2167,7 +2167,7 @@
               <w:szCs w:val="24"/>
             </w:rPr>
           </w:pPr>
-          <w:hyperlink w:anchor="_Toc124363081" w:history="1">
+          <w:hyperlink w:anchor="_Toc124366753" w:history="1">
             <w:r>
               <w:rPr>
                 <w:rStyle w:val="Hyperlink"/>
@@ -2225,7 +2225,7 @@
                 <w:sz w:val="24"/>
                 <w:szCs w:val="24"/>
               </w:rPr>
-              <w:instrText xml:space="preserve"> PAGEREF _Toc124363081 \h </w:instrText>
+              <w:instrText xml:space="preserve"> PAGEREF _Toc124366753 \h </w:instrText>
             </w:r>
             <w:r>
               <w:rPr>
@@ -2282,7 +2282,7 @@
               <w:szCs w:val="24"/>
             </w:rPr>
           </w:pPr>
-          <w:hyperlink w:anchor="_Toc124363082" w:history="1">
+          <w:hyperlink w:anchor="_Toc124366754" w:history="1">
             <w:r>
               <w:rPr>
                 <w:rStyle w:val="Hyperlink"/>
@@ -2340,7 +2340,7 @@
                 <w:sz w:val="24"/>
                 <w:szCs w:val="24"/>
               </w:rPr>
-              <w:instrText xml:space="preserve"> PAGEREF _Toc124363082 \h </w:instrText>
+              <w:instrText xml:space="preserve"> PAGEREF _Toc124366754 \h </w:instrText>
             </w:r>
             <w:r>
               <w:rPr>
@@ -2369,7 +2369,7 @@
                 <w:sz w:val="24"/>
                 <w:szCs w:val="24"/>
               </w:rPr>
-              <w:t>7</w:t>
+              <w:t>8</w:t>
             </w:r>
             <w:r>
               <w:rPr>
@@ -2397,7 +2397,7 @@
               <w:szCs w:val="24"/>
             </w:rPr>
           </w:pPr>
-          <w:hyperlink w:anchor="_Toc124363083" w:history="1">
+          <w:hyperlink w:anchor="_Toc124366755" w:history="1">
             <w:r>
               <w:rPr>
                 <w:rStyle w:val="Hyperlink"/>
@@ -2455,7 +2455,7 @@
                 <w:sz w:val="24"/>
                 <w:szCs w:val="24"/>
               </w:rPr>
-              <w:instrText xml:space="preserve"> PAGEREF _Toc124363083 \h </w:instrText>
+              <w:instrText xml:space="preserve"> PAGEREF _Toc124366755 \h </w:instrText>
             </w:r>
             <w:r>
               <w:rPr>
@@ -2512,7 +2512,7 @@
               <w:szCs w:val="24"/>
             </w:rPr>
           </w:pPr>
-          <w:hyperlink w:anchor="_Toc124363084" w:history="1">
+          <w:hyperlink w:anchor="_Toc124366756" w:history="1">
             <w:r>
               <w:rPr>
                 <w:rStyle w:val="Hyperlink"/>
@@ -2570,7 +2570,7 @@
                 <w:sz w:val="24"/>
                 <w:szCs w:val="24"/>
               </w:rPr>
-              <w:instrText xml:space="preserve"> PAGEREF _Toc124363084 \h </w:instrText>
+              <w:instrText xml:space="preserve"> PAGEREF _Toc124366756 \h </w:instrText>
             </w:r>
             <w:r>
               <w:rPr>
@@ -2627,7 +2627,7 @@
               <w:szCs w:val="24"/>
             </w:rPr>
           </w:pPr>
-          <w:hyperlink w:anchor="_Toc124363085" w:history="1">
+          <w:hyperlink w:anchor="_Toc124366757" w:history="1">
             <w:r>
               <w:rPr>
                 <w:rStyle w:val="Hyperlink"/>
@@ -2685,7 +2685,7 @@
                 <w:sz w:val="24"/>
                 <w:szCs w:val="24"/>
               </w:rPr>
-              <w:instrText xml:space="preserve"> PAGEREF _Toc124363085 \h </w:instrText>
+              <w:instrText xml:space="preserve"> PAGEREF _Toc124366757 \h </w:instrText>
             </w:r>
             <w:r>
               <w:rPr>
@@ -2714,7 +2714,7 @@
                 <w:sz w:val="24"/>
                 <w:szCs w:val="24"/>
               </w:rPr>
-              <w:t>8</w:t>
+              <w:t>9</w:t>
             </w:r>
             <w:r>
               <w:rPr>
@@ -2741,7 +2741,7 @@
               <w:szCs w:val="24"/>
             </w:rPr>
           </w:pPr>
-          <w:hyperlink w:anchor="_Toc124363086" w:history="1">
+          <w:hyperlink w:anchor="_Toc124366758" w:history="1">
             <w:r>
               <w:rPr>
                 <w:rStyle w:val="Hyperlink"/>
@@ -2780,7 +2780,7 @@
                 <w:sz w:val="24"/>
                 <w:szCs w:val="24"/>
               </w:rPr>
-              <w:instrText xml:space="preserve"> PAGEREF _Toc124363086 \h </w:instrText>
+              <w:instrText xml:space="preserve"> PAGEREF _Toc124366758 \h </w:instrText>
             </w:r>
             <w:r>
               <w:rPr>
@@ -2836,7 +2836,7 @@
               <w:szCs w:val="24"/>
             </w:rPr>
           </w:pPr>
-          <w:hyperlink w:anchor="_Toc124363087" w:history="1">
+          <w:hyperlink w:anchor="_Toc124366759" w:history="1">
             <w:r>
               <w:rPr>
                 <w:rStyle w:val="Hyperlink"/>
@@ -2875,7 +2875,7 @@
                 <w:sz w:val="24"/>
                 <w:szCs w:val="24"/>
               </w:rPr>
-              <w:instrText xml:space="preserve"> PAGEREF _Toc124363087 \h </w:instrText>
+              <w:instrText xml:space="preserve"> PAGEREF _Toc124366759 \h </w:instrText>
             </w:r>
             <w:r>
               <w:rPr>
@@ -2983,7 +2983,23 @@
             <w:noProof/>
             <w:lang w:val="en-US"/>
           </w:rPr>
-          <w:t xml:space="preserve"> Word Cloud Business Strategy</w:t>
+          <w:t xml:space="preserve"> Word Clou</w:t>
+        </w:r>
+        <w:r>
+          <w:rPr>
+            <w:rStyle w:val="Hyperlink"/>
+            <w:noProof/>
+            <w:lang w:val="en-US"/>
+          </w:rPr>
+          <w:t>d</w:t>
+        </w:r>
+        <w:r>
+          <w:rPr>
+            <w:rStyle w:val="Hyperlink"/>
+            <w:noProof/>
+            <w:lang w:val="en-US"/>
+          </w:rPr>
+          <w:t xml:space="preserve"> Business Strategy</w:t>
         </w:r>
         <w:r>
           <w:rPr>
@@ -3068,7 +3084,7 @@
       <w:pPr>
         <w:pStyle w:val="Heading1"/>
       </w:pPr>
-      <w:bookmarkStart w:id="2" w:name="_Toc124363067"/>
+      <w:bookmarkStart w:id="2" w:name="_Toc124366739"/>
       <w:r>
         <w:lastRenderedPageBreak/>
         <w:t>Εταιρική στρατηγική</w:t>
@@ -3732,7 +3748,7 @@
       <w:pPr>
         <w:pStyle w:val="Heading2"/>
       </w:pPr>
-      <w:bookmarkStart w:id="4" w:name="_Toc124363068"/>
+      <w:bookmarkStart w:id="4" w:name="_Toc124366740"/>
       <w:r>
         <w:t>Αξιολόγηση ανταγωνιστικών πλεονεκτημάτων:</w:t>
       </w:r>
@@ -3886,7 +3902,7 @@
       <w:pPr>
         <w:pStyle w:val="Heading2"/>
       </w:pPr>
-      <w:bookmarkStart w:id="5" w:name="_Toc124363069"/>
+      <w:bookmarkStart w:id="5" w:name="_Toc124366741"/>
       <w:r>
         <w:t xml:space="preserve">Επένδυση σε </w:t>
       </w:r>
@@ -4114,7 +4130,7 @@
       <w:pPr>
         <w:pStyle w:val="Heading2"/>
       </w:pPr>
-      <w:bookmarkStart w:id="6" w:name="_Toc124363070"/>
+      <w:bookmarkStart w:id="6" w:name="_Toc124366742"/>
       <w:r>
         <w:t>Επέκταση παραγωγής και πωλήσεων:</w:t>
       </w:r>
@@ -4396,7 +4412,7 @@
       <w:pPr>
         <w:pStyle w:val="Heading2"/>
       </w:pPr>
-      <w:bookmarkStart w:id="7" w:name="_Toc124363071"/>
+      <w:bookmarkStart w:id="7" w:name="_Toc124366743"/>
       <w:r>
         <w:t>Συνεργασίες και εξαγορές:</w:t>
       </w:r>
@@ -4671,7 +4687,7 @@
       <w:pPr>
         <w:pStyle w:val="Heading2"/>
       </w:pPr>
-      <w:bookmarkStart w:id="8" w:name="_Toc124363072"/>
+      <w:bookmarkStart w:id="8" w:name="_Toc124366744"/>
       <w:r>
         <w:t>Επένδυση στην Κάθετη και Οριζόντια Ολοκλήρωση και Διαφοροποίηση:</w:t>
       </w:r>
@@ -4824,7 +4840,7 @@
           <w:lang w:val="en-US"/>
         </w:rPr>
       </w:pPr>
-      <w:bookmarkStart w:id="9" w:name="_Toc124363073"/>
+      <w:bookmarkStart w:id="9" w:name="_Toc124366745"/>
       <w:r>
         <w:rPr>
           <w:lang w:val="en-US"/>
@@ -5198,7 +5214,7 @@
         <w:pStyle w:val="Heading1"/>
       </w:pPr>
       <w:bookmarkStart w:id="10" w:name="_Αξιολόγηση_της_επιχείρησης"/>
-      <w:bookmarkStart w:id="11" w:name="_Toc124363074"/>
+      <w:bookmarkStart w:id="11" w:name="_Toc124366746"/>
       <w:bookmarkEnd w:id="10"/>
       <w:r>
         <w:lastRenderedPageBreak/>
@@ -5259,6 +5275,7 @@
         <w:pStyle w:val="Heading2"/>
       </w:pPr>
       <w:bookmarkStart w:id="12" w:name="_Toc124363075"/>
+      <w:bookmarkStart w:id="13" w:name="_Toc124366747"/>
       <w:r>
         <w:rPr>
           <w:lang w:val="en-US"/>
@@ -5269,6 +5286,7 @@
         <w:t>:</w:t>
       </w:r>
       <w:bookmarkEnd w:id="12"/>
+      <w:bookmarkEnd w:id="13"/>
     </w:p>
     <w:p>
       <w:pPr>
@@ -5648,7 +5666,8 @@
       <w:pPr>
         <w:pStyle w:val="Heading2"/>
       </w:pPr>
-      <w:bookmarkStart w:id="13" w:name="_Toc124363076"/>
+      <w:bookmarkStart w:id="14" w:name="_Toc124363076"/>
+      <w:bookmarkStart w:id="15" w:name="_Toc124366748"/>
       <w:r>
         <w:rPr>
           <w:lang w:val="en-US"/>
@@ -5659,7 +5678,8 @@
       <w:r>
         <w:t>:</w:t>
       </w:r>
-      <w:bookmarkEnd w:id="13"/>
+      <w:bookmarkEnd w:id="14"/>
+      <w:bookmarkEnd w:id="15"/>
     </w:p>
     <w:p>
       <w:pPr>
@@ -6018,7 +6038,8 @@
       <w:pPr>
         <w:pStyle w:val="Heading2"/>
       </w:pPr>
-      <w:bookmarkStart w:id="14" w:name="_Toc124363077"/>
+      <w:bookmarkStart w:id="16" w:name="_Toc124363077"/>
+      <w:bookmarkStart w:id="17" w:name="_Toc124366749"/>
       <w:r>
         <w:rPr>
           <w:lang w:val="en-US"/>
@@ -6028,7 +6049,8 @@
       <w:r>
         <w:t>:</w:t>
       </w:r>
-      <w:bookmarkEnd w:id="14"/>
+      <w:bookmarkEnd w:id="16"/>
+      <w:bookmarkEnd w:id="17"/>
     </w:p>
     <w:p>
       <w:pPr>
@@ -6121,7 +6143,8 @@
       <w:pPr>
         <w:pStyle w:val="Heading2"/>
       </w:pPr>
-      <w:bookmarkStart w:id="15" w:name="_Toc124363078"/>
+      <w:bookmarkStart w:id="18" w:name="_Toc124363078"/>
+      <w:bookmarkStart w:id="19" w:name="_Toc124366750"/>
       <w:r>
         <w:rPr>
           <w:lang w:val="en-US"/>
@@ -6131,7 +6154,8 @@
       <w:r>
         <w:t>:</w:t>
       </w:r>
-      <w:bookmarkEnd w:id="15"/>
+      <w:bookmarkEnd w:id="18"/>
+      <w:bookmarkEnd w:id="19"/>
     </w:p>
     <w:p>
       <w:pPr>
@@ -6262,7 +6286,7 @@
       <w:pPr>
         <w:pStyle w:val="Heading1"/>
       </w:pPr>
-      <w:bookmarkStart w:id="16" w:name="_Toc124363079"/>
+      <w:bookmarkStart w:id="20" w:name="_Toc124366751"/>
       <w:r>
         <w:lastRenderedPageBreak/>
         <w:t xml:space="preserve">Κριτική αξιολόγηση του επιπέδου ολοκλήρωσης της </w:t>
@@ -6287,254 +6311,354 @@
       </w:r>
       <w:r>
         <w:t>)</w:t>
-      </w:r>
-      <w:bookmarkEnd w:id="16"/>
-    </w:p>
-    <w:p>
-      <w:pPr>
-        <w:pStyle w:val="Heading2"/>
-      </w:pPr>
-      <w:bookmarkStart w:id="17" w:name="_Toc124363080"/>
-      <w:r>
-        <w:t>Δημιουργία ενός ειδικού οικοσυστήματος</w:t>
-      </w:r>
-      <w:bookmarkEnd w:id="17"/>
-    </w:p>
-    <w:p>
-      <w:r>
-        <w:t xml:space="preserve">Η </w:t>
-      </w:r>
-      <w:proofErr w:type="spellStart"/>
-      <w:r>
-        <w:t>Tesla</w:t>
-      </w:r>
-      <w:proofErr w:type="spellEnd"/>
-      <w:r>
-        <w:t xml:space="preserve"> συνεργάζεται ενεργά με εμπειρογνώμονες του κλάδου, ερευνητές και άλλους βασικούς ενδιαφερόμενους για την ανάπτυξη νέων τεχνολογιών, τη βελτίωση των διαδικασιών παραγωγής και την παραμονή μπροστά από τον ανταγωνισμό. Η εταιρεία συνεργάζεται επίσης με πανεπιστήμια, ερευνητικά ιδρύματα και νεοφυείς επιχειρήσεις για την ανάπτυξη νέων τεχνολογιών, ιδιαίτερα στους τομείς της τεχνητής νοημοσύνης και της τεχνολογίας αυτόνομης οδήγησης.</w:t>
-      </w:r>
-    </w:p>
-    <w:p>
-      <w:pPr>
-        <w:pStyle w:val="Heading3"/>
-      </w:pPr>
-      <w:bookmarkStart w:id="18" w:name="_Toc124363081"/>
-      <w:r>
-        <w:t>Επένδυση σε προηγμένες τεχνολογίες και υποδομές</w:t>
-      </w:r>
-      <w:bookmarkEnd w:id="18"/>
-    </w:p>
-    <w:p>
-      <w:r>
-        <w:t xml:space="preserve">Η προτεινόμενη στρατηγική για την </w:t>
-      </w:r>
-      <w:proofErr w:type="spellStart"/>
-      <w:r>
-        <w:t>Tesla</w:t>
-      </w:r>
-      <w:proofErr w:type="spellEnd"/>
-      <w:r>
-        <w:t xml:space="preserve"> στοχεύει να αξιοποιήσει τα ανταγωνιστικά πλεονεκτήματα της εταιρείας και να αξιοποιήσει τις ευκαιρίες στην αγορά μέσω μιας μικτής προσέγγισης που ενσωματώνει επενδύσεις σε προηγμένες τεχνολογίες και υποδομές, διαφοροποίηση σε νέες αγορές και βιομηχανίες και επενδύσεις σε τεχνολογία αυτόνομης οδήγησης. Ακολουθώντας αυτήν την προσέγγιση, η </w:t>
-      </w:r>
-      <w:proofErr w:type="spellStart"/>
-      <w:r>
-        <w:t>Tesla</w:t>
-      </w:r>
-      <w:proofErr w:type="spellEnd"/>
-      <w:r>
-        <w:t xml:space="preserve"> μπορεί να αυξήσει την αποτελεσματικότητα, να μειώσει το κόστος, να αυξήσει τις ροές εσόδων και να παραμείνει μπροστά από τις αναδυόμενες τάσεις στον κλάδο.</w:t>
-      </w:r>
-    </w:p>
-    <w:p>
-      <w:r>
-        <w:t xml:space="preserve">Όσον αφορά τις προηγμένες τεχνολογίες και τις υποδομές, η επένδυση σε τεχνολογίες Industry 5.0 όπως AI, </w:t>
-      </w:r>
-      <w:proofErr w:type="spellStart"/>
-      <w:r>
-        <w:t>IoT</w:t>
-      </w:r>
-      <w:proofErr w:type="spellEnd"/>
-      <w:r>
-        <w:t xml:space="preserve"> και προηγμένες διαδικασίες παραγωγής μπορεί να βοηθήσει την </w:t>
-      </w:r>
-      <w:proofErr w:type="spellStart"/>
-      <w:r>
-        <w:t>Tesla</w:t>
-      </w:r>
-      <w:proofErr w:type="spellEnd"/>
-      <w:r>
-        <w:t xml:space="preserve"> να αυξήσει την αποδοτικότητα της παραγωγής και να μειώσει το κόστος, επιτρέποντας στην εταιρεία να παραμείνει ανταγωνιστική στην αγορά και να φέρει νέα και βελτιωμένα προϊόντα στην αγορά. Αυτό μπορεί να βοηθήσει την εταιρεία να αυξήσει το μερίδιο αγοράς της και να προσεγγίσει νέους πελάτες. Επιπλέον, επενδύοντας σε προηγμένες τεχνολογίες κατασκευής, όπως η </w:t>
-      </w:r>
-      <w:r>
-        <w:t>3</w:t>
-      </w:r>
-      <w:r>
-        <w:rPr>
-          <w:lang w:val="en-US"/>
-        </w:rPr>
-        <w:t>D</w:t>
-      </w:r>
-      <w:r>
-        <w:t xml:space="preserve"> </w:t>
-      </w:r>
-      <w:r>
-        <w:rPr>
-          <w:lang w:val="en-US"/>
-        </w:rPr>
-        <w:t>printing</w:t>
-      </w:r>
-      <w:r>
-        <w:t xml:space="preserve">, η </w:t>
-      </w:r>
-      <w:proofErr w:type="spellStart"/>
-      <w:r>
-        <w:t>Tesla</w:t>
-      </w:r>
-      <w:proofErr w:type="spellEnd"/>
-      <w:r>
-        <w:t xml:space="preserve"> μπορεί επίσης να αυξήσει την ταχύτητα κατασκευής της και να μειώσει το κόστος παραγωγής, επιτρέποντας στην εταιρεία να παράγει πολύπλοκα και προσαρμοσμένα εξαρτήματα γρήγορα και αποτελεσματικά. Εκτός από αυτό, η </w:t>
-      </w:r>
-      <w:proofErr w:type="spellStart"/>
-      <w:r>
-        <w:t>Tesla</w:t>
-      </w:r>
-      <w:proofErr w:type="spellEnd"/>
-      <w:r>
-        <w:t xml:space="preserve"> μπορεί να επεκτείνει την υποδομή παραγωγής και φόρτισης μπαταριών της για να προσφέρει πιο ολοκληρωμένες λύσεις καθαρής ενέργειας, με λύσεις αποθήκευσης ενέργειας και </w:t>
-      </w:r>
-      <w:proofErr w:type="spellStart"/>
-      <w:r>
-        <w:t>μικροδικτύων</w:t>
-      </w:r>
-      <w:proofErr w:type="spellEnd"/>
-      <w:r>
-        <w:t xml:space="preserve"> τόσο σε σπίτια όσο και σε επιχειρήσεις.</w:t>
-      </w:r>
-    </w:p>
-    <w:p>
-      <w:pPr>
-        <w:pStyle w:val="Heading3"/>
-      </w:pPr>
-      <w:bookmarkStart w:id="19" w:name="_Toc124363082"/>
-      <w:r>
-        <w:lastRenderedPageBreak/>
-        <w:t>Διαφοροποίηση σε νέες αγορές και βιομηχανίες</w:t>
-      </w:r>
-      <w:bookmarkEnd w:id="19"/>
-    </w:p>
-    <w:p>
-      <w:r>
-        <w:t xml:space="preserve">Η διαφοροποίηση σε νέες αγορές και βιομηχανίες είναι ζωτικής σημασίας για να συνεχίσει η </w:t>
-      </w:r>
-      <w:proofErr w:type="spellStart"/>
-      <w:r>
-        <w:t>Tesla</w:t>
-      </w:r>
-      <w:proofErr w:type="spellEnd"/>
-      <w:r>
-        <w:t xml:space="preserve"> να αυξάνει τις ροές εσόδων και να εξασφαλίζει μακροπρόθεσμη επιτυχία για την εταιρεία. Αναπτύσσοντας και προσφέροντας νέα προϊόντα και υπηρεσίες όπως αποθήκευση ενέργειας, παραγωγή ανανεώσιμης ενέργειας και υπηρεσίες μεταφοράς, η </w:t>
-      </w:r>
-      <w:proofErr w:type="spellStart"/>
-      <w:r>
-        <w:t>Tesla</w:t>
-      </w:r>
-      <w:proofErr w:type="spellEnd"/>
-      <w:r>
-        <w:t xml:space="preserve"> μπορεί να προσεγγίσει νέα τμήματα πελατών και να εισέλθει σε νέες αγορές, παρέχοντας επίσης ανθεκτικότητα στις διακυμάνσεις της αγοράς. Η διαφοροποίηση σε νέες αγορές και βιομηχανίες όπως η παραγωγή ανανεώσιμων πηγών ενέργειας ή η αποθήκευση ενέργειας θα δώσει στην </w:t>
-      </w:r>
-      <w:proofErr w:type="spellStart"/>
-      <w:r>
-        <w:t>Tesla</w:t>
-      </w:r>
-      <w:proofErr w:type="spellEnd"/>
-      <w:r>
-        <w:t xml:space="preserve"> μια νέα επιχειρηματική γραμμή, η οποία θα της επιτρέψει να μειώσει την εξάρτησή της από ένα μόνο προϊόν.</w:t>
-      </w:r>
-    </w:p>
-    <w:p>
-      <w:pPr>
-        <w:pStyle w:val="Heading3"/>
-      </w:pPr>
-      <w:bookmarkStart w:id="20" w:name="_Toc124363083"/>
-      <w:r>
-        <w:t>Επένδυση στην τεχνολογία αυτόνομης οδήγησης</w:t>
       </w:r>
       <w:bookmarkEnd w:id="20"/>
     </w:p>
     <w:p>
-      <w:r>
-        <w:t xml:space="preserve">Η επένδυση στην τεχνολογία αυτόνομης οδήγησης είναι ένα απαραίτητο βήμα για την </w:t>
-      </w:r>
-      <w:proofErr w:type="spellStart"/>
-      <w:r>
-        <w:t>Tesla</w:t>
-      </w:r>
-      <w:proofErr w:type="spellEnd"/>
-      <w:r>
-        <w:t xml:space="preserve"> να παραμείνει ανταγωνιστική στον κλάδο και να αξιοποιήσει νέες επιχειρηματικές ευκαιρίες στην αγορά υπηρεσιών μεταφορών. Με την ανάπτυξη της τεχνολογίας αυτόνομης οδήγησης, η </w:t>
-      </w:r>
-      <w:proofErr w:type="spellStart"/>
-      <w:r>
-        <w:t>Tesla</w:t>
-      </w:r>
-      <w:proofErr w:type="spellEnd"/>
-      <w:r>
-        <w:t xml:space="preserve"> θα είναι σε θέση να λανσάρει νέες υπηρεσίες μεταφοράς και να ανταποκρίνεται στις μεταβαλλόμενες ανάγκες των πελατών της, μειώνοντας επίσης την εξάρτηση της εταιρείας από ένα μόνο προϊόν. Καθώς ο κλάδος των μεταφορών στρέφεται προς τα αυτόνομα οχήματα, η </w:t>
-      </w:r>
-      <w:proofErr w:type="spellStart"/>
-      <w:r>
-        <w:t>Tesla</w:t>
-      </w:r>
-      <w:proofErr w:type="spellEnd"/>
-      <w:r>
-        <w:t xml:space="preserve"> θα μπορούσε να έχει ένα σημαντικό πλεονέκτημα με το να βρίσκεται ήδη σε αυτήν την αγορά από τη στιγμή που θα απογειωθεί. Επιπλέον, η </w:t>
-      </w:r>
-      <w:proofErr w:type="spellStart"/>
-      <w:r>
-        <w:t>Tesla</w:t>
-      </w:r>
-      <w:proofErr w:type="spellEnd"/>
-      <w:r>
-        <w:t xml:space="preserve"> θα μπορούσε επίσης να γίνει </w:t>
-      </w:r>
-      <w:proofErr w:type="spellStart"/>
-      <w:r>
-        <w:t>πάροχος</w:t>
-      </w:r>
-      <w:proofErr w:type="spellEnd"/>
-      <w:r>
-        <w:t xml:space="preserve"> τεχνολογίας αυτόνομης οδήγησης σε άλλες εταιρείες, καθιστώντας την κορυφαίο παίκτη στον κλάδο των αυτόνομων μεταφορών.</w:t>
-      </w:r>
-    </w:p>
-    <w:p>
-      <w:pPr>
-        <w:pStyle w:val="Heading3"/>
-      </w:pPr>
-      <w:bookmarkStart w:id="21" w:name="_Toc124363084"/>
-      <w:r>
-        <w:t xml:space="preserve">Ο αντίκτυπος του </w:t>
-      </w:r>
-      <w:r>
-        <w:rPr>
-          <w:lang w:val="en-US"/>
-        </w:rPr>
-        <w:t>Web</w:t>
-      </w:r>
-      <w:r>
-        <w:t xml:space="preserve"> 3.0 και του </w:t>
-      </w:r>
-      <w:r>
-        <w:rPr>
-          <w:lang w:val="en-US"/>
-        </w:rPr>
-        <w:t>Industry</w:t>
-      </w:r>
-      <w:r>
-        <w:t xml:space="preserve"> 5.0</w:t>
+      <w:pPr>
+        <w:pStyle w:val="Heading2"/>
+      </w:pPr>
+      <w:bookmarkStart w:id="21" w:name="_Toc124366752"/>
+      <w:r>
+        <w:t>Δημιουργία ενός ειδικού οικοσυστήματος</w:t>
       </w:r>
       <w:bookmarkEnd w:id="21"/>
     </w:p>
     <w:p>
       <w:r>
+        <w:t xml:space="preserve">Η </w:t>
+      </w:r>
+      <w:proofErr w:type="spellStart"/>
+      <w:r>
+        <w:t>Tesla</w:t>
+      </w:r>
+      <w:proofErr w:type="spellEnd"/>
+      <w:r>
+        <w:t xml:space="preserve"> συνεργάζεται ενεργά με εμπειρογνώμονες του κλάδου, ερευνητές και άλλους βασικούς ενδιαφερόμενους για την ανάπτυξη νέων τεχνολογιών, τη βελτίωση των διαδικασιών παραγωγής και την παραμονή μπροστά από τον ανταγωνισμό. Η εταιρεία συνεργάζεται επίσης με πανεπιστήμια, ερευνητικά ιδρύματα και νεοφυείς επιχειρήσεις για την ανάπτυξη νέων τεχνολογιών, ιδιαίτερα στους τομείς της τεχνητής νοημοσύνης και της τεχνολογίας αυτόνομης οδήγησης</w:t>
+      </w:r>
+      <w:r>
+        <w:t xml:space="preserve"> </w:t>
+      </w:r>
+      <w:sdt>
+        <w:sdtPr>
+          <w:rPr>
+            <w:lang w:val="en-US"/>
+          </w:rPr>
+          <w:id w:val="-849878295"/>
+          <w:citation/>
+        </w:sdtPr>
+        <w:sdtContent>
+          <w:r>
+            <w:rPr>
+              <w:lang w:val="en-US"/>
+            </w:rPr>
+            <w:fldChar w:fldCharType="begin"/>
+          </w:r>
+          <w:r>
+            <w:instrText xml:space="preserve"> </w:instrText>
+          </w:r>
+          <w:r>
+            <w:rPr>
+              <w:lang w:val="en-US"/>
+            </w:rPr>
+            <w:instrText>CITATION</w:instrText>
+          </w:r>
+          <w:r>
+            <w:instrText xml:space="preserve"> </w:instrText>
+          </w:r>
+          <w:r>
+            <w:rPr>
+              <w:lang w:val="en-US"/>
+            </w:rPr>
+            <w:instrText>Kis</w:instrText>
+          </w:r>
+          <w:r>
+            <w:instrText>19 \</w:instrText>
+          </w:r>
+          <w:r>
+            <w:rPr>
+              <w:lang w:val="en-US"/>
+            </w:rPr>
+            <w:instrText>l</w:instrText>
+          </w:r>
+          <w:r>
+            <w:instrText xml:space="preserve"> 1033 </w:instrText>
+          </w:r>
+          <w:r>
+            <w:instrText xml:space="preserve"> \m Kis18</w:instrText>
+          </w:r>
+          <w:r>
+            <w:rPr>
+              <w:lang w:val="en-US"/>
+            </w:rPr>
+            <w:fldChar w:fldCharType="separate"/>
+          </w:r>
+          <w:r>
+            <w:rPr>
+              <w:noProof/>
+            </w:rPr>
+            <w:t>(</w:t>
+          </w:r>
+          <w:r>
+            <w:rPr>
+              <w:noProof/>
+              <w:lang w:val="en-US"/>
+            </w:rPr>
+            <w:t>Kissinger</w:t>
+          </w:r>
+          <w:r>
+            <w:rPr>
+              <w:noProof/>
+            </w:rPr>
+            <w:t xml:space="preserve">, 2019; </w:t>
+          </w:r>
+          <w:r>
+            <w:rPr>
+              <w:noProof/>
+              <w:lang w:val="en-US"/>
+            </w:rPr>
+            <w:t>Kissinger</w:t>
+          </w:r>
+          <w:r>
+            <w:rPr>
+              <w:noProof/>
+            </w:rPr>
+            <w:t>, 2018)</w:t>
+          </w:r>
+          <w:r>
+            <w:rPr>
+              <w:lang w:val="en-US"/>
+            </w:rPr>
+            <w:fldChar w:fldCharType="end"/>
+          </w:r>
+        </w:sdtContent>
+      </w:sdt>
+      <w:r>
+        <w:t>.</w:t>
+      </w:r>
+    </w:p>
+    <w:p>
+      <w:pPr>
+        <w:pStyle w:val="Heading3"/>
+      </w:pPr>
+      <w:bookmarkStart w:id="22" w:name="_Toc124366753"/>
+      <w:r>
+        <w:t>Επένδυση σε προηγμένες τεχνολογίες και υποδομές</w:t>
+      </w:r>
+      <w:bookmarkEnd w:id="22"/>
+    </w:p>
+    <w:p>
+      <w:r>
+        <w:t xml:space="preserve">Η προτεινόμενη στρατηγική για την </w:t>
+      </w:r>
+      <w:proofErr w:type="spellStart"/>
+      <w:r>
+        <w:t>Tesla</w:t>
+      </w:r>
+      <w:proofErr w:type="spellEnd"/>
+      <w:r>
+        <w:t xml:space="preserve"> στοχεύει να αξιοποιήσει τα ανταγωνιστικά πλεονεκτήματα της εταιρείας και να αξιοποιήσει τις ευκαιρίες στην αγορά μέσω μιας μικτής προσέγγισης που ενσωματώνει επενδύσεις σε προηγμένες τεχνολογίες και υποδομές, διαφοροποίηση σε νέες αγορές και βιομηχανίες και επενδύσεις σε τεχνολογία αυτόνομης οδήγησης. Ακολουθώντας αυτήν την προσέγγιση, η </w:t>
+      </w:r>
+      <w:proofErr w:type="spellStart"/>
+      <w:r>
+        <w:t>Tesla</w:t>
+      </w:r>
+      <w:proofErr w:type="spellEnd"/>
+      <w:r>
+        <w:t xml:space="preserve"> μπορεί να αυξήσει την αποτελεσματικότητα, να μειώσει το κόστος, να αυξήσει τις ροές εσόδων και να παραμείνει μπροστά από τις αναδυόμενες τάσεις στον κλάδο.</w:t>
+      </w:r>
+    </w:p>
+    <w:p>
+      <w:r>
+        <w:t xml:space="preserve">Όσον αφορά τις προηγμένες τεχνολογίες και τις υποδομές, η επένδυση σε τεχνολογίες Industry 5.0 όπως AI, </w:t>
+      </w:r>
+      <w:proofErr w:type="spellStart"/>
+      <w:r>
+        <w:t>IoT</w:t>
+      </w:r>
+      <w:proofErr w:type="spellEnd"/>
+      <w:r>
+        <w:t xml:space="preserve"> και προηγμένες διαδικασίες παραγωγής μπορεί να βοηθήσει την </w:t>
+      </w:r>
+      <w:proofErr w:type="spellStart"/>
+      <w:r>
+        <w:t>Tesla</w:t>
+      </w:r>
+      <w:proofErr w:type="spellEnd"/>
+      <w:r>
+        <w:t xml:space="preserve"> να αυξήσει την αποδοτικότητα της παραγωγής και να μειώσει το κόστος, επιτρέποντας στην εταιρεία να παραμείνει ανταγωνιστική στην αγορά και να φέρει νέα και βελτιωμένα προϊόντα στην αγορά. Αυτό μπορεί να βοηθήσει την εταιρεία να αυξήσει το μερίδιο αγοράς της και να προσεγγίσει νέους πελάτες. Επιπλέον, επενδύοντας σε προηγμένες τεχνολογίες κατασκευής, όπως η </w:t>
+      </w:r>
+      <w:r>
+        <w:t>3</w:t>
+      </w:r>
+      <w:r>
+        <w:rPr>
+          <w:lang w:val="en-US"/>
+        </w:rPr>
+        <w:t>D</w:t>
+      </w:r>
+      <w:r>
+        <w:t xml:space="preserve"> </w:t>
+      </w:r>
+      <w:r>
+        <w:rPr>
+          <w:lang w:val="en-US"/>
+        </w:rPr>
+        <w:t>printing</w:t>
+      </w:r>
+      <w:r>
+        <w:t xml:space="preserve">, η </w:t>
+      </w:r>
+      <w:proofErr w:type="spellStart"/>
+      <w:r>
+        <w:t>Tesla</w:t>
+      </w:r>
+      <w:proofErr w:type="spellEnd"/>
+      <w:r>
+        <w:t xml:space="preserve"> μπορεί επίσης να αυξήσει την ταχύτητα κατασκευής της και να μειώσει το κόστος παραγωγής, επιτρέποντας στην εταιρεία να παράγει πολύπλοκα και προσαρμοσμένα εξαρτήματα γρήγορα και αποτελεσματικά. Εκτός από αυτό, η </w:t>
+      </w:r>
+      <w:proofErr w:type="spellStart"/>
+      <w:r>
+        <w:t>Tesla</w:t>
+      </w:r>
+      <w:proofErr w:type="spellEnd"/>
+      <w:r>
+        <w:t xml:space="preserve"> μπορεί να επεκτείνει την υποδομή παραγωγής και φόρτισης μπαταριών της για να προσφέρει πιο ολοκληρωμένες λύσεις καθαρής ενέργειας, με λύσεις αποθήκευσης ενέργειας και </w:t>
+      </w:r>
+      <w:proofErr w:type="spellStart"/>
+      <w:r>
+        <w:t>μικροδικτύων</w:t>
+      </w:r>
+      <w:proofErr w:type="spellEnd"/>
+      <w:r>
+        <w:t xml:space="preserve"> τόσο σε σπίτια όσο και σε επιχειρήσεις.</w:t>
+      </w:r>
+    </w:p>
+    <w:p>
+      <w:pPr>
+        <w:pStyle w:val="Heading3"/>
+      </w:pPr>
+      <w:bookmarkStart w:id="23" w:name="_Toc124366754"/>
+      <w:r>
+        <w:lastRenderedPageBreak/>
+        <w:t>Διαφοροποίηση σε νέες αγορές και βιομηχανίες</w:t>
+      </w:r>
+      <w:bookmarkEnd w:id="23"/>
+    </w:p>
+    <w:p>
+      <w:r>
+        <w:t xml:space="preserve">Η διαφοροποίηση σε νέες αγορές και βιομηχανίες είναι ζωτικής σημασίας για να συνεχίσει η </w:t>
+      </w:r>
+      <w:proofErr w:type="spellStart"/>
+      <w:r>
+        <w:t>Tesla</w:t>
+      </w:r>
+      <w:proofErr w:type="spellEnd"/>
+      <w:r>
+        <w:t xml:space="preserve"> να αυξάνει τις ροές εσόδων και να εξασφαλίζει μακροπρόθεσμη επιτυχία για την εταιρεία. Αναπτύσσοντας και προσφέροντας νέα προϊόντα και υπηρεσίες όπως αποθήκευση ενέργειας, παραγωγή ανανεώσιμης ενέργειας και υπηρεσίες μεταφοράς, η </w:t>
+      </w:r>
+      <w:proofErr w:type="spellStart"/>
+      <w:r>
+        <w:t>Tesla</w:t>
+      </w:r>
+      <w:proofErr w:type="spellEnd"/>
+      <w:r>
+        <w:t xml:space="preserve"> μπορεί να προσεγγίσει νέα τμήματα πελατών και να εισέλθει σε νέες αγορές, παρέχοντας επίσης ανθεκτικότητα στις διακυμάνσεις της αγοράς. Η διαφοροποίηση σε νέες αγορές και βιομηχανίες όπως η παραγωγή ανανεώσιμων πηγών ενέργειας ή η αποθήκευση ενέργειας θα δώσει στην </w:t>
+      </w:r>
+      <w:proofErr w:type="spellStart"/>
+      <w:r>
+        <w:t>Tesla</w:t>
+      </w:r>
+      <w:proofErr w:type="spellEnd"/>
+      <w:r>
+        <w:t xml:space="preserve"> μια νέα επιχειρηματική γραμμή, η οποία θα της επιτρέψει να μειώσει την εξάρτησή της από ένα μόνο προϊόν.</w:t>
+      </w:r>
+    </w:p>
+    <w:p>
+      <w:pPr>
+        <w:pStyle w:val="Heading3"/>
+      </w:pPr>
+      <w:bookmarkStart w:id="24" w:name="_Toc124366755"/>
+      <w:r>
+        <w:t>Επένδυση στην τεχνολογία αυτόνομης οδήγησης</w:t>
+      </w:r>
+      <w:bookmarkEnd w:id="24"/>
+    </w:p>
+    <w:p>
+      <w:r>
+        <w:t xml:space="preserve">Η επένδυση στην τεχνολογία αυτόνομης οδήγησης είναι ένα απαραίτητο βήμα για την </w:t>
+      </w:r>
+      <w:proofErr w:type="spellStart"/>
+      <w:r>
+        <w:t>Tesla</w:t>
+      </w:r>
+      <w:proofErr w:type="spellEnd"/>
+      <w:r>
+        <w:t xml:space="preserve"> να παραμείνει ανταγωνιστική στον κλάδο και να αξιοποιήσει νέες επιχειρηματικές ευκαιρίες στην αγορά υπηρεσιών μεταφορών. Με την ανάπτυξη της τεχνολογίας αυτόνομης οδήγησης, η </w:t>
+      </w:r>
+      <w:proofErr w:type="spellStart"/>
+      <w:r>
+        <w:t>Tesla</w:t>
+      </w:r>
+      <w:proofErr w:type="spellEnd"/>
+      <w:r>
+        <w:t xml:space="preserve"> θα είναι σε θέση να λανσάρει νέες υπηρεσίες μεταφοράς και να ανταποκρίνεται στις μεταβαλλόμενες ανάγκες των πελατών της, μειώνοντας επίσης την εξάρτηση της εταιρείας από ένα μόνο προϊόν. Καθώς ο κλάδος των μεταφορών στρέφεται προς τα αυτόνομα οχήματα, η </w:t>
+      </w:r>
+      <w:proofErr w:type="spellStart"/>
+      <w:r>
+        <w:t>Tesla</w:t>
+      </w:r>
+      <w:proofErr w:type="spellEnd"/>
+      <w:r>
+        <w:t xml:space="preserve"> θα μπορούσε να έχει ένα σημαντικό πλεονέκτημα με το να βρίσκεται ήδη σε αυτήν την αγορά από τη στιγμή που θα απογειωθεί. Επιπλέον, η </w:t>
+      </w:r>
+      <w:proofErr w:type="spellStart"/>
+      <w:r>
+        <w:t>Tesla</w:t>
+      </w:r>
+      <w:proofErr w:type="spellEnd"/>
+      <w:r>
+        <w:t xml:space="preserve"> θα μπορούσε επίσης να γίνει </w:t>
+      </w:r>
+      <w:proofErr w:type="spellStart"/>
+      <w:r>
+        <w:t>πάροχος</w:t>
+      </w:r>
+      <w:proofErr w:type="spellEnd"/>
+      <w:r>
+        <w:t xml:space="preserve"> τεχνολογίας αυτόνομης οδήγησης σε άλλες εταιρείες, καθιστώντας την κορυφαίο παίκτη στον κλάδο των αυτόνομων μεταφορών.</w:t>
+      </w:r>
+    </w:p>
+    <w:p>
+      <w:pPr>
+        <w:pStyle w:val="Heading3"/>
+      </w:pPr>
+      <w:bookmarkStart w:id="25" w:name="_Toc124366756"/>
+      <w:r>
+        <w:t xml:space="preserve">Ο αντίκτυπος του </w:t>
+      </w:r>
+      <w:r>
+        <w:rPr>
+          <w:lang w:val="en-US"/>
+        </w:rPr>
+        <w:t>Web</w:t>
+      </w:r>
+      <w:r>
+        <w:t xml:space="preserve"> 3.0 και του </w:t>
+      </w:r>
+      <w:r>
+        <w:rPr>
+          <w:lang w:val="en-US"/>
+        </w:rPr>
+        <w:t>Industry</w:t>
+      </w:r>
+      <w:r>
+        <w:t xml:space="preserve"> 5.0</w:t>
+      </w:r>
+      <w:bookmarkEnd w:id="25"/>
+    </w:p>
+    <w:p>
+      <w:r>
         <w:t xml:space="preserve">Επιπλέον, λαμβάνοντας υπόψη τον αντίκτυπο του Web 3.0 και του Industry 5.0 και η οικοδόμηση ενός ειδικού οικοσυστήματος θα βοηθήσει την εταιρεία να παραμείνει μπροστά στην αγορά αποκτώντας πρόσβαση στις πιο πρόσφατες τεχνολογίες και γνώσεις. Αυτό θα επιτρέψει στην </w:t>
       </w:r>
       <w:proofErr w:type="spellStart"/>
@@ -6586,11 +6710,11 @@
       <w:pPr>
         <w:pStyle w:val="Heading3"/>
       </w:pPr>
-      <w:bookmarkStart w:id="22" w:name="_Toc124363085"/>
+      <w:bookmarkStart w:id="26" w:name="_Toc124366757"/>
       <w:r>
         <w:t>Διασφάλιση της μακροπρόθεσμης επιτυχίας της εταιρείας.</w:t>
       </w:r>
-      <w:bookmarkEnd w:id="22"/>
+      <w:bookmarkEnd w:id="26"/>
     </w:p>
     <w:p>
       <w:r>
@@ -6630,14 +6754,14 @@
           <w:lang w:val="en-US"/>
         </w:rPr>
       </w:pPr>
-      <w:bookmarkStart w:id="23" w:name="_Toc124363086"/>
+      <w:bookmarkStart w:id="27" w:name="_Toc124366758"/>
       <w:r>
         <w:lastRenderedPageBreak/>
         <w:t>ΠΑΡΑΡΤΗΜΑ</w:t>
       </w:r>
-      <w:bookmarkEnd w:id="23"/>
+      <w:bookmarkEnd w:id="27"/>
     </w:p>
-    <w:bookmarkStart w:id="24" w:name="_Toc124363087" w:displacedByCustomXml="next"/>
+    <w:bookmarkStart w:id="28" w:name="_Toc124366759" w:displacedByCustomXml="next"/>
     <w:sdt>
       <w:sdtPr>
         <w:rPr>
@@ -6670,7 +6794,7 @@
             </w:rPr>
             <w:t>References</w:t>
           </w:r>
-          <w:bookmarkEnd w:id="24"/>
+          <w:bookmarkEnd w:id="28"/>
         </w:p>
         <w:sdt>
           <w:sdtPr>
@@ -6681,6 +6805,7 @@
             <w:p>
               <w:pPr>
                 <w:pStyle w:val="Bibliography"/>
+                <w:jc w:val="left"/>
                 <w:rPr>
                   <w:noProof/>
                   <w:szCs w:val="24"/>
@@ -6717,7 +6842,7 @@
                   <w:noProof/>
                   <w:lang w:val="en-US"/>
                 </w:rPr>
-                <w:t xml:space="preserve">AP, 2022. </w:t>
+                <w:t xml:space="preserve">BCG Global, 2020. </w:t>
               </w:r>
               <w:r>
                 <w:rPr>
@@ -6726,7 +6851,7 @@
                   <w:noProof/>
                   <w:lang w:val="en-US"/>
                 </w:rPr>
-                <w:t xml:space="preserve">Tesla’s sales in Q2 drop amid supply chain issues, Covid pandemic woes | Business Standard India. </w:t>
+                <w:t xml:space="preserve">Self-Driving Cars Are Set to Revolutionize Urban Mobility. </w:t>
               </w:r>
               <w:r>
                 <w:rPr>
@@ -6749,7 +6874,7 @@
                   <w:u w:val="single"/>
                   <w:lang w:val="en-US"/>
                 </w:rPr>
-                <w:t>https://www.business-standard.com/article/international/tesla-s-sales-in-q2-drop-amid-supply-chain-issues-covid-pandemic-woes-122070200997_1.html</w:t>
+                <w:t>https://www.bcg.com/press/8july2020-self-driving-cars-are-set-to-revolutionize-urban-mobility</w:t>
               </w:r>
               <w:r>
                 <w:rPr>
@@ -6757,12 +6882,13 @@
                   <w:lang w:val="en-US"/>
                 </w:rPr>
                 <w:br/>
-                <w:t>[Accessed 8 12 2022].</w:t>
+                <w:t>[Accessed 11 1 2023].</w:t>
               </w:r>
             </w:p>
             <w:p>
               <w:pPr>
                 <w:pStyle w:val="Bibliography"/>
+                <w:jc w:val="left"/>
                 <w:rPr>
                   <w:noProof/>
                   <w:lang w:val="en-US"/>
@@ -6795,118 +6921,7 @@
             <w:p>
               <w:pPr>
                 <w:pStyle w:val="Bibliography"/>
-                <w:rPr>
-                  <w:noProof/>
-                  <w:lang w:val="en-US"/>
-                </w:rPr>
-              </w:pPr>
-              <w:r>
-                <w:rPr>
-                  <w:noProof/>
-                  <w:lang w:val="en-US"/>
-                </w:rPr>
-                <w:t xml:space="preserve">Blogger, G., 2020. </w:t>
-              </w:r>
-              <w:r>
-                <w:rPr>
-                  <w:i/>
-                  <w:iCs/>
-                  <w:noProof/>
-                  <w:lang w:val="en-US"/>
-                </w:rPr>
-                <w:t xml:space="preserve">Designing a Sustainable Supply Chain Based on the Triple Bottom Line of People, Planet, &amp; Profit. </w:t>
-              </w:r>
-              <w:r>
-                <w:rPr>
-                  <w:noProof/>
-                  <w:lang w:val="en-US"/>
-                </w:rPr>
-                <w:t xml:space="preserve">[Online] </w:t>
-              </w:r>
-              <w:r>
-                <w:rPr>
-                  <w:noProof/>
-                  <w:lang w:val="en-US"/>
-                </w:rPr>
-                <w:br/>
-                <w:t xml:space="preserve">Available at: </w:t>
-              </w:r>
-              <w:r>
-                <w:rPr>
-                  <w:noProof/>
-                  <w:u w:val="single"/>
-                  <w:lang w:val="en-US"/>
-                </w:rPr>
-                <w:t>https://www.allthingssupplychain.com/designing-a-sustainable-supply-chain-based-on-the-triple-bottom-line-of-people-planet-profit/</w:t>
-              </w:r>
-              <w:r>
-                <w:rPr>
-                  <w:noProof/>
-                  <w:lang w:val="en-US"/>
-                </w:rPr>
-                <w:br/>
-                <w:t>[Accessed 8 12 2022].</w:t>
-              </w:r>
-            </w:p>
-            <w:p>
-              <w:pPr>
-                <w:pStyle w:val="Bibliography"/>
-                <w:rPr>
-                  <w:noProof/>
-                  <w:lang w:val="en-US"/>
-                </w:rPr>
-              </w:pPr>
-              <w:r>
-                <w:rPr>
-                  <w:noProof/>
-                  <w:lang w:val="en-US"/>
-                </w:rPr>
-                <w:t xml:space="preserve">Carlier, M., 2018. </w:t>
-              </w:r>
-              <w:r>
-                <w:rPr>
-                  <w:i/>
-                  <w:iCs/>
-                  <w:noProof/>
-                  <w:lang w:val="en-US"/>
-                </w:rPr>
-                <w:t xml:space="preserve">Number of Tesla Employees 2018 | Statistic. </w:t>
-              </w:r>
-              <w:r>
-                <w:rPr>
-                  <w:noProof/>
-                  <w:lang w:val="en-US"/>
-                </w:rPr>
-                <w:t xml:space="preserve">[Online] </w:t>
-              </w:r>
-              <w:r>
-                <w:rPr>
-                  <w:noProof/>
-                  <w:lang w:val="en-US"/>
-                </w:rPr>
-                <w:br/>
-                <w:t xml:space="preserve">Available at: </w:t>
-              </w:r>
-              <w:r>
-                <w:rPr>
-                  <w:noProof/>
-                  <w:u w:val="single"/>
-                  <w:lang w:val="en-US"/>
-                </w:rPr>
-                <w:t>https://www.statista.com/statistics/314768/number-of-tesla-employees/</w:t>
-              </w:r>
-              <w:r>
-                <w:rPr>
-                  <w:noProof/>
-                  <w:lang w:val="en-US"/>
-                </w:rPr>
-                <w:br/>
-                <w:t>[Accessed 8 12 2022].</w:t>
-              </w:r>
-            </w:p>
-            <w:p>
-              <w:pPr>
-                <w:pStyle w:val="Bibliography"/>
+                <w:jc w:val="left"/>
                 <w:rPr>
                   <w:noProof/>
                   <w:lang w:val="en-US"/>
@@ -6932,6 +6947,7 @@
             <w:p>
               <w:pPr>
                 <w:pStyle w:val="Bibliography"/>
+                <w:jc w:val="left"/>
                 <w:rPr>
                   <w:noProof/>
                   <w:lang w:val="en-US"/>
@@ -6964,38 +6980,7 @@
             <w:p>
               <w:pPr>
                 <w:pStyle w:val="Bibliography"/>
-                <w:rPr>
-                  <w:noProof/>
-                  <w:lang w:val="en-US"/>
-                </w:rPr>
-              </w:pPr>
-              <w:r>
-                <w:rPr>
-                  <w:noProof/>
-                  <w:lang w:val="en-US"/>
-                </w:rPr>
-                <w:t xml:space="preserve">Choi, S. J. &amp; Lu, J., 2013. Returnee Faculty Members, Network Position and Diversification Strategy: An Analysis of Business Schools in China. </w:t>
-              </w:r>
-              <w:r>
-                <w:rPr>
-                  <w:i/>
-                  <w:iCs/>
-                  <w:noProof/>
-                  <w:lang w:val="en-US"/>
-                </w:rPr>
-                <w:t xml:space="preserve">Asia Pacific Business Review, </w:t>
-              </w:r>
-              <w:r>
-                <w:rPr>
-                  <w:noProof/>
-                  <w:lang w:val="en-US"/>
-                </w:rPr>
-                <w:t>Volume 19, pp. 559-577.</w:t>
-              </w:r>
-            </w:p>
-            <w:p>
-              <w:pPr>
-                <w:pStyle w:val="Bibliography"/>
+                <w:jc w:val="left"/>
                 <w:rPr>
                   <w:noProof/>
                   <w:lang w:val="en-US"/>
@@ -7028,6 +7013,7 @@
             <w:p>
               <w:pPr>
                 <w:pStyle w:val="Bibliography"/>
+                <w:jc w:val="left"/>
                 <w:rPr>
                   <w:noProof/>
                   <w:lang w:val="en-US"/>
@@ -7084,6 +7070,7 @@
             <w:p>
               <w:pPr>
                 <w:pStyle w:val="Bibliography"/>
+                <w:jc w:val="left"/>
                 <w:rPr>
                   <w:noProof/>
                   <w:lang w:val="en-US"/>
@@ -7094,7 +7081,6 @@
                   <w:noProof/>
                   <w:lang w:val="en-US"/>
                 </w:rPr>
-                <w:lastRenderedPageBreak/>
                 <w:t xml:space="preserve">Effects, H., n.d. </w:t>
               </w:r>
               <w:r>
@@ -7141,6 +7127,56 @@
             <w:p>
               <w:pPr>
                 <w:pStyle w:val="Bibliography"/>
+                <w:jc w:val="left"/>
+                <w:rPr>
+                  <w:noProof/>
+                  <w:lang w:val="en-US"/>
+                </w:rPr>
+              </w:pPr>
+              <w:r>
+                <w:rPr>
+                  <w:noProof/>
+                  <w:lang w:val="en-US"/>
+                </w:rPr>
+                <w:t xml:space="preserve">ethereum, n.d. </w:t>
+              </w:r>
+              <w:r>
+                <w:rPr>
+                  <w:i/>
+                  <w:iCs/>
+                  <w:noProof/>
+                  <w:lang w:val="en-US"/>
+                </w:rPr>
+                <w:t xml:space="preserve">Introduction to Web3. </w:t>
+              </w:r>
+              <w:r>
+                <w:rPr>
+                  <w:noProof/>
+                  <w:lang w:val="en-US"/>
+                </w:rPr>
+                <w:t xml:space="preserve">[Online] </w:t>
+              </w:r>
+              <w:r>
+                <w:rPr>
+                  <w:noProof/>
+                  <w:lang w:val="en-US"/>
+                </w:rPr>
+                <w:br/>
+                <w:t xml:space="preserve">Available at: </w:t>
+              </w:r>
+              <w:r>
+                <w:rPr>
+                  <w:noProof/>
+                  <w:u w:val="single"/>
+                  <w:lang w:val="en-US"/>
+                </w:rPr>
+                <w:t>https://ethereum.org/en/web3/</w:t>
+              </w:r>
+            </w:p>
+            <w:p>
+              <w:pPr>
+                <w:pStyle w:val="Bibliography"/>
+                <w:jc w:val="left"/>
                 <w:rPr>
                   <w:noProof/>
                   <w:lang w:val="en-US"/>
@@ -7173,6 +7209,7 @@
             <w:p>
               <w:pPr>
                 <w:pStyle w:val="Bibliography"/>
+                <w:jc w:val="left"/>
                 <w:rPr>
                   <w:noProof/>
                   <w:lang w:val="en-US"/>
@@ -7183,7 +7220,7 @@
                   <w:noProof/>
                   <w:lang w:val="en-US"/>
                 </w:rPr>
-                <w:t xml:space="preserve">Financial Times, 2022. </w:t>
+                <w:t xml:space="preserve">Gersdorf, T., Hertzke, P., Schaufuss, P. &amp; Schenk, S., 2020. </w:t>
               </w:r>
               <w:r>
                 <w:rPr>
@@ -7192,7 +7229,7 @@
                   <w:noProof/>
                   <w:lang w:val="en-US"/>
                 </w:rPr>
-                <w:t xml:space="preserve">Tesla blames logistics problems after delivering fewer cars than forecast. </w:t>
+                <w:t xml:space="preserve">Electric Vehicle Index: Electric Vehicle Trends | McKinsey. </w:t>
               </w:r>
               <w:r>
                 <w:rPr>
@@ -7207,28 +7244,13 @@
                   <w:lang w:val="en-US"/>
                 </w:rPr>
                 <w:br/>
-                <w:t xml:space="preserve">Available at: </w:t>
-              </w:r>
-              <w:r>
-                <w:rPr>
-                  <w:noProof/>
-                  <w:u w:val="single"/>
-                  <w:lang w:val="en-US"/>
-                </w:rPr>
-                <w:t>https://www.ft.com/content/16456af8-4aff-4153-a6fe-cdfaecef81c3</w:t>
-              </w:r>
-              <w:r>
-                <w:rPr>
-                  <w:noProof/>
-                  <w:lang w:val="en-US"/>
-                </w:rPr>
-                <w:br/>
-                <w:t>[Accessed 8 12 2022].</w:t>
+                <w:t>[Accessed 11 1 2023].</w:t>
               </w:r>
             </w:p>
             <w:p>
               <w:pPr>
                 <w:pStyle w:val="Bibliography"/>
+                <w:jc w:val="left"/>
                 <w:rPr>
                   <w:noProof/>
                   <w:lang w:val="en-US"/>
@@ -7239,207 +7261,7 @@
                   <w:noProof/>
                   <w:lang w:val="en-US"/>
                 </w:rPr>
-                <w:t xml:space="preserve">Fruhlinger, J., 2019. </w:t>
-              </w:r>
-              <w:r>
-                <w:rPr>
-                  <w:i/>
-                  <w:iCs/>
-                  <w:noProof/>
-                  <w:lang w:val="en-US"/>
-                </w:rPr>
-                <w:t xml:space="preserve">Tesla's growing worldwide presence. </w:t>
-              </w:r>
-              <w:r>
-                <w:rPr>
-                  <w:noProof/>
-                  <w:lang w:val="en-US"/>
-                </w:rPr>
-                <w:t xml:space="preserve">[Online] </w:t>
-              </w:r>
-              <w:r>
-                <w:rPr>
-                  <w:noProof/>
-                  <w:lang w:val="en-US"/>
-                </w:rPr>
-                <w:br/>
-                <w:t xml:space="preserve">Available at: </w:t>
-              </w:r>
-              <w:r>
-                <w:rPr>
-                  <w:noProof/>
-                  <w:u w:val="single"/>
-                  <w:lang w:val="en-US"/>
-                </w:rPr>
-                <w:t>https://www.businessofbusiness.com/articles/teslas-growing-worldwide-presence/</w:t>
-              </w:r>
-              <w:r>
-                <w:rPr>
-                  <w:noProof/>
-                  <w:lang w:val="en-US"/>
-                </w:rPr>
-                <w:br/>
-                <w:t>[Accessed 8 12 2022].</w:t>
-              </w:r>
-            </w:p>
-            <w:p>
-              <w:pPr>
-                <w:pStyle w:val="Bibliography"/>
-                <w:rPr>
-                  <w:noProof/>
-                  <w:lang w:val="en-US"/>
-                </w:rPr>
-              </w:pPr>
-              <w:r>
-                <w:rPr>
-                  <w:noProof/>
-                  <w:lang w:val="en-US"/>
-                </w:rPr>
-                <w:t xml:space="preserve">Gratton, L., 2004. In: </w:t>
-              </w:r>
-              <w:r>
-                <w:rPr>
-                  <w:i/>
-                  <w:iCs/>
-                  <w:noProof/>
-                  <w:lang w:val="en-US"/>
-                </w:rPr>
-                <w:t xml:space="preserve">The Democratic Enterprise. </w:t>
-              </w:r>
-              <w:r>
-                <w:rPr>
-                  <w:noProof/>
-                  <w:lang w:val="en-US"/>
-                </w:rPr>
-                <w:t>s.l.:Financial Times Prentice Hall, pp. xii-xiv.</w:t>
-              </w:r>
-            </w:p>
-            <w:p>
-              <w:pPr>
-                <w:pStyle w:val="Bibliography"/>
-                <w:rPr>
-                  <w:noProof/>
-                  <w:lang w:val="en-US"/>
-                </w:rPr>
-              </w:pPr>
-              <w:r>
-                <w:rPr>
-                  <w:noProof/>
-                  <w:lang w:val="en-US"/>
-                </w:rPr>
-                <w:t xml:space="preserve">Gupta, S. &amp; Jain, S. K., 2013. A literature review of lean manufacturing. </w:t>
-              </w:r>
-              <w:r>
-                <w:rPr>
-                  <w:i/>
-                  <w:iCs/>
-                  <w:noProof/>
-                  <w:lang w:val="en-US"/>
-                </w:rPr>
-                <w:t xml:space="preserve">International Journal of Management Science and Engineering Management, </w:t>
-              </w:r>
-              <w:r>
-                <w:rPr>
-                  <w:noProof/>
-                  <w:lang w:val="en-US"/>
-                </w:rPr>
-                <w:t>8(4), pp. 241-249.</w:t>
-              </w:r>
-            </w:p>
-            <w:p>
-              <w:pPr>
-                <w:pStyle w:val="Bibliography"/>
-                <w:rPr>
-                  <w:noProof/>
-                  <w:lang w:val="en-US"/>
-                </w:rPr>
-              </w:pPr>
-              <w:r>
-                <w:rPr>
-                  <w:noProof/>
-                  <w:lang w:val="en-US"/>
-                </w:rPr>
-                <w:t xml:space="preserve">Hull, D. &amp; Pogkas, D., 2018. Elon Musk Doesn’t Work Alone. These Are Tesla’s Other Key Leaders. </w:t>
-              </w:r>
-              <w:r>
-                <w:rPr>
-                  <w:i/>
-                  <w:iCs/>
-                  <w:noProof/>
-                  <w:lang w:val="en-US"/>
-                </w:rPr>
-                <w:t>Bloomberg.</w:t>
-              </w:r>
-            </w:p>
-            <w:p>
-              <w:pPr>
-                <w:pStyle w:val="Bibliography"/>
-                <w:rPr>
-                  <w:noProof/>
-                  <w:lang w:val="en-US"/>
-                </w:rPr>
-              </w:pPr>
-              <w:r>
-                <w:rPr>
-                  <w:noProof/>
-                  <w:lang w:val="en-US"/>
-                </w:rPr>
-                <w:t xml:space="preserve">InsideEVs, n.d. </w:t>
-              </w:r>
-              <w:r>
-                <w:rPr>
-                  <w:i/>
-                  <w:iCs/>
-                  <w:noProof/>
-                  <w:lang w:val="en-US"/>
-                </w:rPr>
-                <w:t xml:space="preserve">Tesla Sold 2 Million Electric Cars: First Automaker To Reach Milestone. </w:t>
-              </w:r>
-              <w:r>
-                <w:rPr>
-                  <w:noProof/>
-                  <w:lang w:val="en-US"/>
-                </w:rPr>
-                <w:t xml:space="preserve">[Online] </w:t>
-              </w:r>
-              <w:r>
-                <w:rPr>
-                  <w:noProof/>
-                  <w:lang w:val="en-US"/>
-                </w:rPr>
-                <w:br/>
-                <w:t xml:space="preserve">Available at: </w:t>
-              </w:r>
-              <w:r>
-                <w:rPr>
-                  <w:noProof/>
-                  <w:u w:val="single"/>
-                  <w:lang w:val="en-US"/>
-                </w:rPr>
-                <w:t>https://electrek.co/2020/03/09/tesla-produces-1000000th-electric-car/</w:t>
-              </w:r>
-              <w:r>
-                <w:rPr>
-                  <w:noProof/>
-                  <w:lang w:val="en-US"/>
-                </w:rPr>
-                <w:br/>
-                <w:t>[Accessed 8 12 2022].</w:t>
-              </w:r>
-            </w:p>
-            <w:p>
-              <w:pPr>
-                <w:pStyle w:val="Bibliography"/>
-                <w:rPr>
-                  <w:noProof/>
-                  <w:lang w:val="en-US"/>
-                </w:rPr>
-              </w:pPr>
-              <w:r>
-                <w:rPr>
-                  <w:noProof/>
-                  <w:lang w:val="en-US"/>
-                </w:rPr>
+                <w:lastRenderedPageBreak/>
                 <w:t xml:space="preserve">Jose, P., 2020. </w:t>
               </w:r>
               <w:r>
@@ -7486,71 +7308,7 @@
             <w:p>
               <w:pPr>
                 <w:pStyle w:val="Bibliography"/>
-                <w:rPr>
-                  <w:noProof/>
-                  <w:lang w:val="en-US"/>
-                </w:rPr>
-              </w:pPr>
-              <w:r>
-                <w:rPr>
-                  <w:noProof/>
-                  <w:lang w:val="en-US"/>
-                </w:rPr>
-                <w:t xml:space="preserve">Jose, P., 2020. </w:t>
-              </w:r>
-              <w:r>
-                <w:rPr>
-                  <w:i/>
-                  <w:iCs/>
-                  <w:noProof/>
-                  <w:lang w:val="en-US"/>
-                </w:rPr>
-                <w:t xml:space="preserve">Markets Roundup – December 2019. </w:t>
-              </w:r>
-              <w:r>
-                <w:rPr>
-                  <w:noProof/>
-                  <w:lang w:val="en-US"/>
-                </w:rPr>
-                <w:t xml:space="preserve">[Online] </w:t>
-              </w:r>
-              <w:r>
-                <w:rPr>
-                  <w:noProof/>
-                  <w:lang w:val="en-US"/>
-                </w:rPr>
-                <w:br/>
-                <w:t xml:space="preserve">Available at: </w:t>
-              </w:r>
-              <w:r>
-                <w:rPr>
-                  <w:noProof/>
-                  <w:u w:val="single"/>
-                  <w:lang w:val="en-US"/>
-                </w:rPr>
-                <w:t>http://ev-sales.blogspot.com/2020/01/markets-roundup-december-</w:t>
-              </w:r>
-              <w:r>
-                <w:rPr>
-                  <w:noProof/>
-                  <w:u w:val="single"/>
-                  <w:lang w:val="en-US"/>
-                </w:rPr>
-                <w:lastRenderedPageBreak/>
-                <w:t>2019.html</w:t>
-              </w:r>
-              <w:r>
-                <w:rPr>
-                  <w:noProof/>
-                  <w:lang w:val="en-US"/>
-                </w:rPr>
-                <w:br/>
-                <w:t>[Accessed 8 12 2022].</w:t>
-              </w:r>
-            </w:p>
-            <w:p>
-              <w:pPr>
-                <w:pStyle w:val="Bibliography"/>
+                <w:jc w:val="left"/>
                 <w:rPr>
                   <w:noProof/>
                   <w:lang w:val="en-US"/>
@@ -7607,6 +7365,7 @@
             <w:p>
               <w:pPr>
                 <w:pStyle w:val="Bibliography"/>
+                <w:jc w:val="left"/>
                 <w:rPr>
                   <w:noProof/>
                   <w:lang w:val="en-US"/>
@@ -7663,6 +7422,7 @@
             <w:p>
               <w:pPr>
                 <w:pStyle w:val="Bibliography"/>
+                <w:jc w:val="left"/>
                 <w:rPr>
                   <w:noProof/>
                   <w:lang w:val="en-US"/>
@@ -7673,7 +7433,7 @@
                   <w:noProof/>
                   <w:lang w:val="en-US"/>
                 </w:rPr>
-                <w:t xml:space="preserve">Lambert, F., 2020. </w:t>
+                <w:t xml:space="preserve">MarketsandMarkets, n.d. </w:t>
               </w:r>
               <w:r>
                 <w:rPr>
@@ -7682,7 +7442,7 @@
                   <w:noProof/>
                   <w:lang w:val="en-US"/>
                 </w:rPr>
-                <w:t xml:space="preserve">Tesla produces its 1 millionth electric car. </w:t>
+                <w:t xml:space="preserve">Internet of Things (IoT) Market Size, Global Growth Drivers &amp; Opportunities. </w:t>
               </w:r>
               <w:r>
                 <w:rPr>
@@ -7705,7 +7465,7 @@
                   <w:u w:val="single"/>
                   <w:lang w:val="en-US"/>
                 </w:rPr>
-                <w:t>https://electrek.co/2020/03/09/tesla-produces-1000000th-electric-car/</w:t>
+                <w:t>https://www.marketsandmarkets.com/Market-Reports/internet-of-things-market-573.html?gclid=CjwKCAiA2fmdBhBpEiwA4CcHzejd0cNOlvrJW-Wan0ZshR0X9tq1e9yhSRDEAy5D-rlOAICBqcK-IBoCEzcQAvD_BwE</w:t>
               </w:r>
               <w:r>
                 <w:rPr>
@@ -7713,44 +7473,13 @@
                   <w:lang w:val="en-US"/>
                 </w:rPr>
                 <w:br/>
-                <w:t>[Accessed 8 12 2022].</w:t>
+                <w:t>[Accessed 11 1 2023].</w:t>
               </w:r>
             </w:p>
             <w:p>
               <w:pPr>
                 <w:pStyle w:val="Bibliography"/>
-                <w:rPr>
-                  <w:noProof/>
-                  <w:lang w:val="en-US"/>
-                </w:rPr>
-              </w:pPr>
-              <w:r>
-                <w:rPr>
-                  <w:noProof/>
-                  <w:lang w:val="en-US"/>
-                </w:rPr>
-                <w:t xml:space="preserve">Li, Z., 2018. Business Network Positioning Analysis of Toyota. </w:t>
-              </w:r>
-              <w:r>
-                <w:rPr>
-                  <w:i/>
-                  <w:iCs/>
-                  <w:noProof/>
-                  <w:lang w:val="en-US"/>
-                </w:rPr>
-                <w:t xml:space="preserve">American Journal of Industrial and Business Management, </w:t>
-              </w:r>
-              <w:r>
-                <w:rPr>
-                  <w:noProof/>
-                  <w:lang w:val="en-US"/>
-                </w:rPr>
-                <w:t>Volume 8, pp. 1693-1699.</w:t>
-              </w:r>
-            </w:p>
-            <w:p>
-              <w:pPr>
-                <w:pStyle w:val="Bibliography"/>
+                <w:jc w:val="left"/>
                 <w:rPr>
                   <w:noProof/>
                   <w:lang w:val="en-US"/>
@@ -7783,6 +7512,7 @@
             <w:p>
               <w:pPr>
                 <w:pStyle w:val="Bibliography"/>
+                <w:jc w:val="left"/>
                 <w:rPr>
                   <w:noProof/>
                   <w:lang w:val="en-US"/>
@@ -7793,7 +7523,7 @@
                   <w:noProof/>
                   <w:lang w:val="en-US"/>
                 </w:rPr>
-                <w:t xml:space="preserve">Moberg, K., 2019. </w:t>
+                <w:t xml:space="preserve">research-and-innovation.ec.europa.eu, n.d. </w:t>
               </w:r>
               <w:r>
                 <w:rPr>
@@ -7802,7 +7532,7 @@
                   <w:noProof/>
                   <w:lang w:val="en-US"/>
                 </w:rPr>
-                <w:t xml:space="preserve">Bil-året 2019: Derfor var 2019 så spesielt [The car of the year 2019: That's why 2019 was so special] (in Norwegian). </w:t>
+                <w:t xml:space="preserve">Industry 5.0. </w:t>
               </w:r>
               <w:r>
                 <w:rPr>
@@ -7825,20 +7555,13 @@
                   <w:u w:val="single"/>
                   <w:lang w:val="en-US"/>
                 </w:rPr>
-                <w:t>https://www.dinside.no/motor/derfor-var-2019-sa-spesielt/71970723</w:t>
-              </w:r>
-              <w:r>
-                <w:rPr>
-                  <w:noProof/>
-                  <w:lang w:val="en-US"/>
-                </w:rPr>
-                <w:br/>
-                <w:t>[Accessed 8 12 2022].</w:t>
+                <w:t>research-and-innovation.ec.europa.eu</w:t>
               </w:r>
             </w:p>
             <w:p>
               <w:pPr>
                 <w:pStyle w:val="Bibliography"/>
+                <w:jc w:val="left"/>
                 <w:rPr>
                   <w:noProof/>
                   <w:lang w:val="en-US"/>
@@ -7849,7 +7572,7 @@
                   <w:noProof/>
                   <w:lang w:val="en-US"/>
                 </w:rPr>
-                <w:t xml:space="preserve">Monsellato, A., 2016. </w:t>
+                <w:t xml:space="preserve">Siliämaa, R., 2020. </w:t>
               </w:r>
               <w:r>
                 <w:rPr>
@@ -7858,19 +7581,20 @@
                   <w:noProof/>
                   <w:lang w:val="en-US"/>
                 </w:rPr>
-                <w:t xml:space="preserve">esla Motors: a business model innovation in the automotive industry.. </w:t>
+                <w:t xml:space="preserve">Decentralized autonomous organization as a disruptive innovation in insurance industry , </w:t>
               </w:r>
               <w:r>
                 <w:rPr>
                   <w:noProof/>
                   <w:lang w:val="en-US"/>
                 </w:rPr>
-                <w:t>s.l.:s.n.</w:t>
+                <w:t>s.l.: s.n.</w:t>
               </w:r>
             </w:p>
             <w:p>
               <w:pPr>
                 <w:pStyle w:val="Bibliography"/>
+                <w:jc w:val="left"/>
                 <w:rPr>
                   <w:noProof/>
                   <w:lang w:val="en-US"/>
@@ -7881,7 +7605,7 @@
                   <w:noProof/>
                   <w:lang w:val="en-US"/>
                 </w:rPr>
-                <w:t xml:space="preserve">Moran, M. R., Facanha, S., Goncalves, M. A. &amp; Fischmann, A. A., 2012. Congruencies between Strategic Positioning and Business Networks: Case Study of a Multinational Subsidiary in Brazil. </w:t>
+                <w:t xml:space="preserve">statista, n.d. </w:t>
               </w:r>
               <w:r>
                 <w:rPr>
@@ -7890,39 +7614,7 @@
                   <w:noProof/>
                   <w:lang w:val="en-US"/>
                 </w:rPr>
-                <w:t xml:space="preserve">Rev. Adm, </w:t>
-              </w:r>
-              <w:r>
-                <w:rPr>
-                  <w:noProof/>
-                  <w:lang w:val="en-US"/>
-                </w:rPr>
-                <w:t>Volume 47, pp. 68-80.</w:t>
-              </w:r>
-            </w:p>
-            <w:p>
-              <w:pPr>
-                <w:pStyle w:val="Bibliography"/>
-                <w:rPr>
-                  <w:noProof/>
-                  <w:lang w:val="en-US"/>
-                </w:rPr>
-              </w:pPr>
-              <w:r>
-                <w:rPr>
-                  <w:noProof/>
-                  <w:lang w:val="en-US"/>
-                </w:rPr>
-                <w:t xml:space="preserve">Norwegian Road Federation , 2020. </w:t>
-              </w:r>
-              <w:r>
-                <w:rPr>
-                  <w:i/>
-                  <w:iCs/>
-                  <w:noProof/>
-                  <w:lang w:val="en-US"/>
-                </w:rPr>
-                <w:t xml:space="preserve">Norwegian Road Federation (OFV). </w:t>
+                <w:t xml:space="preserve">Tesla's research and development expenses from FY 2010 to FY 2021. </w:t>
               </w:r>
               <w:r>
                 <w:rPr>
@@ -7945,56 +7637,7 @@
                   <w:u w:val="single"/>
                   <w:lang w:val="en-US"/>
                 </w:rPr>
-                <w:t>https://ofv.no/registreringsstatistikk</w:t>
-              </w:r>
-            </w:p>
-            <w:p>
-              <w:pPr>
-                <w:pStyle w:val="Bibliography"/>
-                <w:rPr>
-                  <w:noProof/>
-                  <w:lang w:val="en-US"/>
-                </w:rPr>
-              </w:pPr>
-              <w:r>
-                <w:rPr>
-                  <w:noProof/>
-                  <w:lang w:val="en-US"/>
-                </w:rPr>
-                <w:lastRenderedPageBreak/>
-                <w:t>Oliveira, G. D. &amp; Dias, L. C., 2019. Influence of demographics on consumer preferences for alternative fuel vehicles: a review of choice modelling studies and a study in Portugal. 12(2), p. 318.</w:t>
-              </w:r>
-            </w:p>
-            <w:p>
-              <w:pPr>
-                <w:pStyle w:val="Bibliography"/>
-                <w:rPr>
-                  <w:noProof/>
-                  <w:lang w:val="en-US"/>
-                </w:rPr>
-              </w:pPr>
-              <w:r>
-                <w:rPr>
-                  <w:noProof/>
-                  <w:lang w:val="en-US"/>
-                </w:rPr>
-                <w:t xml:space="preserve">Palo Alto, 2022. </w:t>
-              </w:r>
-              <w:r>
-                <w:rPr>
-                  <w:i/>
-                  <w:iCs/>
-                  <w:noProof/>
-                  <w:lang w:val="en-US"/>
-                </w:rPr>
-                <w:t xml:space="preserve">Tesla Fourth Quarter &amp; Full Year 2021 Update. </w:t>
-              </w:r>
-              <w:r>
-                <w:rPr>
-                  <w:noProof/>
-                  <w:lang w:val="en-US"/>
-                </w:rPr>
-                <w:t xml:space="preserve">[Online] </w:t>
+                <w:t>https://www.statista.com/statistics/314863/research-and-development-expenses-of-tesla/</w:t>
               </w:r>
               <w:r>
                 <w:rPr>
@@ -8002,349 +7645,13 @@
                   <w:lang w:val="en-US"/>
                 </w:rPr>
                 <w:br/>
-                <w:t xml:space="preserve">Available at: </w:t>
-              </w:r>
-              <w:r>
-                <w:rPr>
-                  <w:noProof/>
-                  <w:u w:val="single"/>
-                  <w:lang w:val="en-US"/>
-                </w:rPr>
-                <w:t>https://tesla-cdn.thron.com/static/WIIG2L_TSLA_Q4_2021_Update_O7MYNE.pdf?xseo=&amp;response-content-disposition=inline%3Bfilename%3D%22tsla-q4-and-fy-2021-update.pdf%22</w:t>
-              </w:r>
-              <w:r>
-                <w:rPr>
-                  <w:noProof/>
-                  <w:lang w:val="en-US"/>
-                </w:rPr>
-                <w:br/>
-                <w:t>[Accessed 8 12 2022].</w:t>
+                <w:t>[Accessed 11 1 2023].</w:t>
               </w:r>
             </w:p>
             <w:p>
               <w:pPr>
                 <w:pStyle w:val="Bibliography"/>
-                <w:rPr>
-                  <w:noProof/>
-                  <w:lang w:val="en-US"/>
-                </w:rPr>
-              </w:pPr>
-              <w:r>
-                <w:rPr>
-                  <w:noProof/>
-                  <w:lang w:val="en-US"/>
-                </w:rPr>
-                <w:t xml:space="preserve">PMI, 2022. </w:t>
-              </w:r>
-              <w:r>
-                <w:rPr>
-                  <w:i/>
-                  <w:iCs/>
-                  <w:noProof/>
-                  <w:lang w:val="en-US"/>
-                </w:rPr>
-                <w:t xml:space="preserve">Global Megatrends 2022. </w:t>
-              </w:r>
-              <w:r>
-                <w:rPr>
-                  <w:noProof/>
-                  <w:lang w:val="en-US"/>
-                </w:rPr>
-                <w:t xml:space="preserve">[Online] </w:t>
-              </w:r>
-              <w:r>
-                <w:rPr>
-                  <w:noProof/>
-                  <w:lang w:val="en-US"/>
-                </w:rPr>
-                <w:br/>
-                <w:t xml:space="preserve">Available at: </w:t>
-              </w:r>
-              <w:r>
-                <w:rPr>
-                  <w:noProof/>
-                  <w:u w:val="single"/>
-                  <w:lang w:val="en-US"/>
-                </w:rPr>
-                <w:t>https://www.pmi.org/-/media/pmi/documents/public/pdf/learning/thought-leadership/pmi-megatrends-2022.pdf?rev=087ea6f24b62411bb5a42dcce4a6739f&amp;sc_lang_temp=en</w:t>
-              </w:r>
-              <w:r>
-                <w:rPr>
-                  <w:noProof/>
-                  <w:lang w:val="en-US"/>
-                </w:rPr>
-                <w:br/>
-                <w:t>[Accessed 8 12 2022].</w:t>
-              </w:r>
-            </w:p>
-            <w:p>
-              <w:pPr>
-                <w:pStyle w:val="Bibliography"/>
-                <w:rPr>
-                  <w:noProof/>
-                  <w:lang w:val="en-US"/>
-                </w:rPr>
-              </w:pPr>
-              <w:r>
-                <w:rPr>
-                  <w:noProof/>
-                  <w:lang w:val="en-US"/>
-                </w:rPr>
-                <w:t xml:space="preserve">Pontes, J., 2020. </w:t>
-              </w:r>
-              <w:r>
-                <w:rPr>
-                  <w:i/>
-                  <w:iCs/>
-                  <w:noProof/>
-                  <w:lang w:val="en-US"/>
-                </w:rPr>
-                <w:t xml:space="preserve">Tesla Model 3 Shatters Records in Hot European Market – EV Sales Report. </w:t>
-              </w:r>
-              <w:r>
-                <w:rPr>
-                  <w:noProof/>
-                  <w:lang w:val="en-US"/>
-                </w:rPr>
-                <w:t xml:space="preserve">[Online] </w:t>
-              </w:r>
-              <w:r>
-                <w:rPr>
-                  <w:noProof/>
-                  <w:lang w:val="en-US"/>
-                </w:rPr>
-                <w:br/>
-                <w:t xml:space="preserve">Available at: </w:t>
-              </w:r>
-              <w:r>
-                <w:rPr>
-                  <w:noProof/>
-                  <w:u w:val="single"/>
-                  <w:lang w:val="en-US"/>
-                </w:rPr>
-                <w:t>https://cleantechnica.com/2020/01/27/tesla-model-3-shatters-records-in-hot-european-market-ev-sales-report/</w:t>
-              </w:r>
-              <w:r>
-                <w:rPr>
-                  <w:noProof/>
-                  <w:lang w:val="en-US"/>
-                </w:rPr>
-                <w:br/>
-                <w:t>[Accessed 8 12 2022].</w:t>
-              </w:r>
-            </w:p>
-            <w:p>
-              <w:pPr>
-                <w:pStyle w:val="Bibliography"/>
-                <w:rPr>
-                  <w:noProof/>
-                  <w:lang w:val="en-US"/>
-                </w:rPr>
-              </w:pPr>
-              <w:r>
-                <w:rPr>
-                  <w:noProof/>
-                  <w:lang w:val="en-US"/>
-                </w:rPr>
-                <w:t xml:space="preserve">Reuters, 2022. </w:t>
-              </w:r>
-              <w:r>
-                <w:rPr>
-                  <w:i/>
-                  <w:iCs/>
-                  <w:noProof/>
-                  <w:lang w:val="en-US"/>
-                </w:rPr>
-                <w:t xml:space="preserve">Exclusive: Tesla’s Cybertruck to start mass production at end of 2023. </w:t>
-              </w:r>
-              <w:r>
-                <w:rPr>
-                  <w:noProof/>
-                  <w:lang w:val="en-US"/>
-                </w:rPr>
-                <w:t xml:space="preserve">[Online] </w:t>
-              </w:r>
-              <w:r>
-                <w:rPr>
-                  <w:noProof/>
-                  <w:lang w:val="en-US"/>
-                </w:rPr>
-                <w:br/>
-                <w:t xml:space="preserve">Available at: </w:t>
-              </w:r>
-              <w:r>
-                <w:rPr>
-                  <w:noProof/>
-                  <w:u w:val="single"/>
-                  <w:lang w:val="en-US"/>
-                </w:rPr>
-                <w:t>https://www.reuters.com/business/autos-transportation/exclusive-tesla-plans-mass-production-start-cybertruck-end-2023-sources-2022-11-01/</w:t>
-              </w:r>
-              <w:r>
-                <w:rPr>
-                  <w:noProof/>
-                  <w:lang w:val="en-US"/>
-                </w:rPr>
-                <w:br/>
-                <w:t>[Accessed 8 12 2022].</w:t>
-              </w:r>
-            </w:p>
-            <w:p>
-              <w:pPr>
-                <w:pStyle w:val="Bibliography"/>
-                <w:rPr>
-                  <w:noProof/>
-                  <w:lang w:val="en-US"/>
-                </w:rPr>
-              </w:pPr>
-              <w:r>
-                <w:rPr>
-                  <w:noProof/>
-                  <w:lang w:val="en-US"/>
-                </w:rPr>
-                <w:t xml:space="preserve">Scaledagileframework.com, 2018. </w:t>
-              </w:r>
-              <w:r>
-                <w:rPr>
-                  <w:i/>
-                  <w:iCs/>
-                  <w:noProof/>
-                  <w:lang w:val="en-US"/>
-                </w:rPr>
-                <w:t xml:space="preserve">SAFe for Lean Enterprises – Scaled Agile Framework. </w:t>
-              </w:r>
-              <w:r>
-                <w:rPr>
-                  <w:noProof/>
-                  <w:lang w:val="en-US"/>
-                </w:rPr>
-                <w:t xml:space="preserve">[Online] </w:t>
-              </w:r>
-              <w:r>
-                <w:rPr>
-                  <w:noProof/>
-                  <w:lang w:val="en-US"/>
-                </w:rPr>
-                <w:br/>
-                <w:t xml:space="preserve">Available at: </w:t>
-              </w:r>
-              <w:r>
-                <w:rPr>
-                  <w:noProof/>
-                  <w:u w:val="single"/>
-                  <w:lang w:val="en-US"/>
-                </w:rPr>
-                <w:t>https://www.scaledagileframework.com/safe-for-lean-enterprises/</w:t>
-              </w:r>
-              <w:r>
-                <w:rPr>
-                  <w:noProof/>
-                  <w:lang w:val="en-US"/>
-                </w:rPr>
-                <w:br/>
-                <w:t>[Accessed 8 12 2022].</w:t>
-              </w:r>
-            </w:p>
-            <w:p>
-              <w:pPr>
-                <w:pStyle w:val="Bibliography"/>
-                <w:rPr>
-                  <w:noProof/>
-                  <w:lang w:val="en-US"/>
-                </w:rPr>
-              </w:pPr>
-              <w:r>
-                <w:rPr>
-                  <w:noProof/>
-                  <w:lang w:val="en-US"/>
-                </w:rPr>
-                <w:t xml:space="preserve">Shahan, Z., 2020. </w:t>
-              </w:r>
-              <w:r>
-                <w:rPr>
-                  <w:i/>
-                  <w:iCs/>
-                  <w:noProof/>
-                  <w:lang w:val="en-US"/>
-                </w:rPr>
-                <w:t xml:space="preserve">Tesla Model 3 = #1 Best Selling Auto In Netherlands &amp; Norway In 2019. </w:t>
-              </w:r>
-              <w:r>
-                <w:rPr>
-                  <w:noProof/>
-                  <w:lang w:val="en-US"/>
-                </w:rPr>
-                <w:t xml:space="preserve">[Online] </w:t>
-              </w:r>
-              <w:r>
-                <w:rPr>
-                  <w:noProof/>
-                  <w:lang w:val="en-US"/>
-                </w:rPr>
-                <w:br/>
-                <w:t xml:space="preserve">Available at: </w:t>
-              </w:r>
-              <w:r>
-                <w:rPr>
-                  <w:noProof/>
-                  <w:u w:val="single"/>
-                  <w:lang w:val="en-US"/>
-                </w:rPr>
-                <w:t>https://cleantechnica.com/2020/01/19/tesla-model-3-1-best-selling-</w:t>
-              </w:r>
-              <w:r>
-                <w:rPr>
-                  <w:noProof/>
-                  <w:u w:val="single"/>
-                  <w:lang w:val="en-US"/>
-                </w:rPr>
-                <w:lastRenderedPageBreak/>
-                <w:t>automobile-in-netherlands-norway-in-2019/</w:t>
-              </w:r>
-              <w:r>
-                <w:rPr>
-                  <w:noProof/>
-                  <w:lang w:val="en-US"/>
-                </w:rPr>
-                <w:br/>
-                <w:t>[Accessed 8 12 2022].</w:t>
-              </w:r>
-            </w:p>
-            <w:p>
-              <w:pPr>
-                <w:pStyle w:val="Bibliography"/>
-                <w:rPr>
-                  <w:noProof/>
-                  <w:lang w:val="en-US"/>
-                </w:rPr>
-              </w:pPr>
-              <w:r>
-                <w:rPr>
-                  <w:noProof/>
-                  <w:lang w:val="en-US"/>
-                </w:rPr>
-                <w:t xml:space="preserve">Sundar, R., Balaji, A. N. &amp; Kumar, 2014. Sundar, R., Balaji, A.N. and Kumar, R.S., 2014. A review on lean manufacturing implementation techniques. </w:t>
-              </w:r>
-              <w:r>
-                <w:rPr>
-                  <w:i/>
-                  <w:iCs/>
-                  <w:noProof/>
-                  <w:lang w:val="en-US"/>
-                </w:rPr>
-                <w:t xml:space="preserve">Procedia Engineering, </w:t>
-              </w:r>
-              <w:r>
-                <w:rPr>
-                  <w:noProof/>
-                  <w:lang w:val="en-US"/>
-                </w:rPr>
-                <w:t>Volume 97, pp. 1875-1885.</w:t>
-              </w:r>
-            </w:p>
-            <w:p>
-              <w:pPr>
-                <w:pStyle w:val="Bibliography"/>
+                <w:jc w:val="left"/>
                 <w:rPr>
                   <w:noProof/>
                   <w:lang w:val="en-US"/>
@@ -8364,43 +7671,20 @@
                   <w:noProof/>
                   <w:lang w:val="en-US"/>
                 </w:rPr>
-                <w:t xml:space="preserve">Tesla financial statements 2021. </w:t>
+                <w:t xml:space="preserve">Tesla Investor Relations. </w:t>
               </w:r>
               <w:r>
                 <w:rPr>
                   <w:noProof/>
                   <w:lang w:val="en-US"/>
                 </w:rPr>
-                <w:t xml:space="preserve">[Online] </w:t>
-              </w:r>
-              <w:r>
-                <w:rPr>
-                  <w:noProof/>
-                  <w:lang w:val="en-US"/>
-                </w:rPr>
-                <w:br/>
-                <w:t xml:space="preserve">Available at: </w:t>
-              </w:r>
-              <w:r>
-                <w:rPr>
-                  <w:noProof/>
-                  <w:u w:val="single"/>
-                  <w:lang w:val="en-US"/>
-                </w:rPr>
-                <w:t>https://ir.tesla.com/_flysystem/s3/sec/000095017021002253/tsla-20210930-gen.pdf</w:t>
-              </w:r>
-              <w:r>
-                <w:rPr>
-                  <w:noProof/>
-                  <w:lang w:val="en-US"/>
-                </w:rPr>
-                <w:br/>
-                <w:t>[Accessed 8 12 2022].</w:t>
+                <w:t>[Online].</w:t>
               </w:r>
             </w:p>
             <w:p>
               <w:pPr>
                 <w:pStyle w:val="Bibliography"/>
+                <w:jc w:val="left"/>
                 <w:rPr>
                   <w:noProof/>
                   <w:lang w:val="en-US"/>
@@ -8411,6 +7695,7 @@
                   <w:noProof/>
                   <w:lang w:val="en-US"/>
                 </w:rPr>
+                <w:lastRenderedPageBreak/>
                 <w:t xml:space="preserve">Tesla, 2022. </w:t>
               </w:r>
               <w:r>
@@ -8457,6 +7742,7 @@
             <w:p>
               <w:pPr>
                 <w:pStyle w:val="Bibliography"/>
+                <w:jc w:val="left"/>
                 <w:rPr>
                   <w:noProof/>
                   <w:lang w:val="en-US"/>
@@ -8467,7 +7753,7 @@
                   <w:noProof/>
                   <w:lang w:val="en-US"/>
                 </w:rPr>
-                <w:t xml:space="preserve">Tesla, n.d. </w:t>
+                <w:t xml:space="preserve">Wall Street Journal, 2020. </w:t>
               </w:r>
               <w:r>
                 <w:rPr>
@@ -8476,7 +7762,7 @@
                   <w:noProof/>
                   <w:lang w:val="en-US"/>
                 </w:rPr>
-                <w:t xml:space="preserve">How Tesla’s Just-In-Time Production Methods Keep Costs Low. </w:t>
+                <w:t xml:space="preserve">Wall Street Journal. </w:t>
               </w:r>
               <w:r>
                 <w:rPr>
@@ -8499,7 +7785,7 @@
                   <w:u w:val="single"/>
                   <w:lang w:val="en-US"/>
                 </w:rPr>
-                <w:t>https://www.thesharpener.net/does-tesla-use-just-in-time-production/</w:t>
+                <w:t>https://www.wsj.com/market-data/quotes/TSLA/financials/annual/income-statement</w:t>
               </w:r>
               <w:r>
                 <w:rPr>
@@ -8507,200 +7793,7 @@
                   <w:lang w:val="en-US"/>
                 </w:rPr>
                 <w:br/>
-                <w:t>[Accessed 2022 12 8].</w:t>
-              </w:r>
-            </w:p>
-            <w:p>
-              <w:pPr>
-                <w:pStyle w:val="Bibliography"/>
-                <w:rPr>
-                  <w:noProof/>
-                  <w:lang w:val="en-US"/>
-                </w:rPr>
-              </w:pPr>
-              <w:r>
-                <w:rPr>
-                  <w:noProof/>
-                  <w:lang w:val="en-US"/>
-                </w:rPr>
-                <w:t xml:space="preserve">Tesla, n.d. </w:t>
-              </w:r>
-              <w:r>
-                <w:rPr>
-                  <w:i/>
-                  <w:iCs/>
-                  <w:noProof/>
-                  <w:lang w:val="en-US"/>
-                </w:rPr>
-                <w:t xml:space="preserve">Tesla | About Us. </w:t>
-              </w:r>
-              <w:r>
-                <w:rPr>
-                  <w:noProof/>
-                  <w:lang w:val="en-US"/>
-                </w:rPr>
-                <w:t xml:space="preserve">[Online] </w:t>
-              </w:r>
-              <w:r>
-                <w:rPr>
-                  <w:noProof/>
-                  <w:lang w:val="en-US"/>
-                </w:rPr>
-                <w:br/>
-                <w:t xml:space="preserve">Available at: </w:t>
-              </w:r>
-              <w:r>
-                <w:rPr>
-                  <w:noProof/>
-                  <w:u w:val="single"/>
-                  <w:lang w:val="en-US"/>
-                </w:rPr>
-                <w:t>https://www.tesla.com/about</w:t>
-              </w:r>
-              <w:r>
-                <w:rPr>
-                  <w:noProof/>
-                  <w:lang w:val="en-US"/>
-                </w:rPr>
-                <w:br/>
-                <w:t>[Accessed 8 12 2022].</w:t>
-              </w:r>
-            </w:p>
-            <w:p>
-              <w:pPr>
-                <w:pStyle w:val="Bibliography"/>
-                <w:rPr>
-                  <w:noProof/>
-                  <w:lang w:val="en-US"/>
-                </w:rPr>
-              </w:pPr>
-              <w:r>
-                <w:rPr>
-                  <w:noProof/>
-                  <w:lang w:val="en-US"/>
-                </w:rPr>
-                <w:t xml:space="preserve">Warsta, J. &amp; Seppänen, V., 2007. Value Network Positioning of Expected Winners: Analysis of the Top Software Business Start-Ups. </w:t>
-              </w:r>
-              <w:r>
-                <w:rPr>
-                  <w:i/>
-                  <w:iCs/>
-                  <w:noProof/>
-                  <w:lang w:val="en-US"/>
-                </w:rPr>
-                <w:t>Springer US.</w:t>
-              </w:r>
-            </w:p>
-            <w:p>
-              <w:pPr>
-                <w:pStyle w:val="Bibliography"/>
-                <w:rPr>
-                  <w:noProof/>
-                  <w:lang w:val="en-US"/>
-                </w:rPr>
-              </w:pPr>
-              <w:r>
-                <w:rPr>
-                  <w:noProof/>
-                  <w:lang w:val="en-US"/>
-                </w:rPr>
-                <w:t xml:space="preserve">www.tesla.com, n.d. </w:t>
-              </w:r>
-              <w:r>
-                <w:rPr>
-                  <w:i/>
-                  <w:iCs/>
-                  <w:noProof/>
-                  <w:lang w:val="en-US"/>
-                </w:rPr>
-                <w:t xml:space="preserve">Find Us | Tesla Europe. </w:t>
-              </w:r>
-              <w:r>
-                <w:rPr>
-                  <w:noProof/>
-                  <w:lang w:val="en-US"/>
-                </w:rPr>
-                <w:t xml:space="preserve">[Online] </w:t>
-              </w:r>
-              <w:r>
-                <w:rPr>
-                  <w:noProof/>
-                  <w:lang w:val="en-US"/>
-                </w:rPr>
-                <w:br/>
-                <w:t xml:space="preserve">Available at: </w:t>
-              </w:r>
-              <w:r>
-                <w:rPr>
-                  <w:noProof/>
-                  <w:u w:val="single"/>
-                  <w:lang w:val="en-US"/>
-                </w:rPr>
-                <w:t>https://www.tesla.com/en_EU/findus/list</w:t>
-              </w:r>
-              <w:r>
-                <w:rPr>
-                  <w:noProof/>
-                  <w:lang w:val="en-US"/>
-                </w:rPr>
-                <w:br/>
-                <w:t>[Accessed 8 12 2022].</w:t>
-              </w:r>
-            </w:p>
-            <w:p>
-              <w:pPr>
-                <w:pStyle w:val="Bibliography"/>
-                <w:rPr>
-                  <w:noProof/>
-                  <w:lang w:val="en-US"/>
-                </w:rPr>
-              </w:pPr>
-              <w:r>
-                <w:rPr>
-                  <w:noProof/>
-                  <w:lang w:val="en-US"/>
-                </w:rPr>
-                <w:t xml:space="preserve">www.wsj.com, n.d. </w:t>
-              </w:r>
-              <w:r>
-                <w:rPr>
-                  <w:i/>
-                  <w:iCs/>
-                  <w:noProof/>
-                  <w:lang w:val="en-US"/>
-                </w:rPr>
-                <w:t xml:space="preserve">TSLA | Tesla Inc. Annual Balance Sheet - WSJ. </w:t>
-              </w:r>
-              <w:r>
-                <w:rPr>
-                  <w:noProof/>
-                  <w:lang w:val="en-US"/>
-                </w:rPr>
-                <w:t xml:space="preserve">[Online] </w:t>
-              </w:r>
-              <w:r>
-                <w:rPr>
-                  <w:noProof/>
-                  <w:lang w:val="en-US"/>
-                </w:rPr>
-                <w:br/>
-                <w:t xml:space="preserve">Available at: </w:t>
-              </w:r>
-              <w:r>
-                <w:rPr>
-                  <w:noProof/>
-                  <w:u w:val="single"/>
-                  <w:lang w:val="en-US"/>
-                </w:rPr>
-                <w:t>https://www.wsj.com/market-data/quotes/TSLA/financials/annual/balance-sheet</w:t>
-              </w:r>
-              <w:r>
-                <w:rPr>
-                  <w:noProof/>
-                  <w:lang w:val="en-US"/>
-                </w:rPr>
-                <w:br/>
-                <w:t>[Accessed 8 12 2022].</w:t>
+                <w:t>[Accessed 11 1 2023].</w:t>
               </w:r>
             </w:p>
             <w:p>
@@ -15335,26 +14428,6 @@
 <file path=customXml/item1.xml><?xml version="1.0" encoding="utf-8"?>
 <b:Sources xmlns:b="http://schemas.openxmlformats.org/officeDocument/2006/bibliography" xmlns="http://schemas.openxmlformats.org/officeDocument/2006/bibliography" SelectedStyle="\HarvardAnglia2008OfficeOnline.xsl" StyleName="Harvard - Anglia" Version="2008">
   <b:Source>
-    <b:Tag>Fun16</b:Tag>
-    <b:SourceType>BookSection</b:SourceType>
-    <b:Guid>{9AFF9161-79EF-404E-83A6-E7BDE46B0E15}</b:Guid>
-    <b:Year>2004</b:Year>
-    <b:Publisher>Financial Times Prentice Hall</b:Publisher>
-    <b:BookTitle>The Democratic Enterprise</b:BookTitle>
-    <b:Pages>xii-xiv</b:Pages>
-    <b:Author>
-      <b:Author>
-        <b:NameList>
-          <b:Person>
-            <b:Last>Gratton</b:Last>
-            <b:First>L</b:First>
-          </b:Person>
-        </b:NameList>
-      </b:Author>
-    </b:Author>
-    <b:RefOrder>21</b:RefOrder>
-  </b:Source>
-  <b:Source>
     <b:Tag>Bil17</b:Tag>
     <b:SourceType>JournalArticle</b:SourceType>
     <b:Guid>{0A7AC282-86EA-4AAF-A16A-2EEACB3C6EC3}</b:Guid>
@@ -15382,173 +14455,12 @@
     <b:RefOrder>6</b:RefOrder>
   </b:Source>
   <b:Source>
-    <b:Tag>Sun14</b:Tag>
-    <b:SourceType>JournalArticle</b:SourceType>
-    <b:Guid>{EDE89C39-800D-4FF5-9E14-6DCCC6813331}</b:Guid>
-    <b:Title>Sundar, R., Balaji, A.N. and Kumar, R.S., 2014. A review on lean manufacturing implementation techniques</b:Title>
-    <b:Year>2014</b:Year>
-    <b:JournalName>Procedia Engineering</b:JournalName>
-    <b:Pages>1875-1885</b:Pages>
-    <b:Volume>97</b:Volume>
-    <b:Author>
-      <b:Author>
-        <b:NameList>
-          <b:Person>
-            <b:Last>Sundar</b:Last>
-            <b:First>R</b:First>
-          </b:Person>
-          <b:Person>
-            <b:Last>Balaji</b:Last>
-            <b:Middle>N</b:Middle>
-            <b:First>A</b:First>
-          </b:Person>
-          <b:Person>
-            <b:Last>Kumar</b:Last>
-          </b:Person>
-        </b:NameList>
-      </b:Author>
-    </b:Author>
-    <b:RefOrder>22</b:RefOrder>
-  </b:Source>
-  <b:Source>
-    <b:Tag>Gup13</b:Tag>
-    <b:SourceType>JournalArticle</b:SourceType>
-    <b:Guid>{91C8165B-5706-46B1-B159-4F8AC5AF83B5}</b:Guid>
-    <b:Title>A literature review of lean manufacturing</b:Title>
-    <b:JournalName>International Journal of Management Science and Engineering Management</b:JournalName>
-    <b:Year>2013</b:Year>
-    <b:Pages>241-249</b:Pages>
-    <b:Volume>8</b:Volume>
-    <b:Issue>4</b:Issue>
-    <b:Author>
-      <b:Author>
-        <b:NameList>
-          <b:Person>
-            <b:Last>Gupta</b:Last>
-            <b:First>S</b:First>
-          </b:Person>
-          <b:Person>
-            <b:Last>Jain</b:Last>
-            <b:Middle>K</b:Middle>
-            <b:First>S</b:First>
-          </b:Person>
-        </b:NameList>
-      </b:Author>
-    </b:Author>
-    <b:RefOrder>23</b:RefOrder>
-  </b:Source>
-  <b:Source>
-    <b:Tag>the8</b:Tag>
-    <b:SourceType>InternetSite</b:SourceType>
-    <b:Guid>{FDA520DD-78FA-4A72-A7B7-87F0E433BAB5}</b:Guid>
-    <b:Title>How Tesla’s Just-In-Time Production Methods Keep Costs Low</b:Title>
-    <b:YearAccessed>8</b:YearAccessed>
-    <b:MonthAccessed>12</b:MonthAccessed>
-    <b:DayAccessed>2022</b:DayAccessed>
-    <b:URL>https://www.thesharpener.net/does-tesla-use-just-in-time-production/</b:URL>
-    <b:Author>
-      <b:Author>
-        <b:NameList>
-          <b:Person>
-            <b:Last>Tesla</b:Last>
-          </b:Person>
-        </b:NameList>
-      </b:Author>
-    </b:Author>
-    <b:RefOrder>24</b:RefOrder>
-  </b:Source>
-  <b:Source>
-    <b:Tag>Tes22</b:Tag>
-    <b:SourceType>InternetSite</b:SourceType>
-    <b:Guid>{64BF1F2F-9290-4088-800C-EE486C6045B7}</b:Guid>
-    <b:Title>Find Us | Tesla Europe</b:Title>
-    <b:YearAccessed>2022</b:YearAccessed>
-    <b:MonthAccessed>12</b:MonthAccessed>
-    <b:DayAccessed>8</b:DayAccessed>
-    <b:URL>https://www.tesla.com/en_EU/findus/list</b:URL>
-    <b:Author>
-      <b:Author>
-        <b:NameList>
-          <b:Person>
-            <b:Last>www.tesla.com</b:Last>
-          </b:Person>
-        </b:NameList>
-      </b:Author>
-    </b:Author>
-    <b:RefOrder>25</b:RefOrder>
-  </b:Source>
-  <b:Source>
-    <b:Tag>Car18</b:Tag>
-    <b:SourceType>InternetSite</b:SourceType>
-    <b:Guid>{E1235FC2-2AAC-4B97-B5B6-D25ECC1C6363}</b:Guid>
-    <b:Title>Number of Tesla Employees 2018 | Statistic</b:Title>
-    <b:Year>2018</b:Year>
-    <b:YearAccessed>2022</b:YearAccessed>
-    <b:MonthAccessed>12</b:MonthAccessed>
-    <b:DayAccessed>8</b:DayAccessed>
-    <b:URL>https://www.statista.com/statistics/314768/number-of-tesla-employees/</b:URL>
-    <b:Author>
-      <b:Author>
-        <b:NameList>
-          <b:Person>
-            <b:Last>Carlier</b:Last>
-            <b:First>M</b:First>
-          </b:Person>
-        </b:NameList>
-      </b:Author>
-    </b:Author>
-    <b:RefOrder>26</b:RefOrder>
-  </b:Source>
-  <b:Source>
     <b:Tag>Cas</b:Tag>
     <b:SourceType>Case</b:SourceType>
     <b:Guid>{25BE8A6F-5795-4709-8BEB-A1F6D6889387}</b:Guid>
     <b:Title>Case Study of Tesla</b:Title>
     <b:Reporter>Sathish, S and Weeknk, E</b:Reporter>
     <b:RefOrder>5</b:RefOrder>
-  </b:Source>
-  <b:Source>
-    <b:Tag>Blo20</b:Tag>
-    <b:SourceType>InternetSite</b:SourceType>
-    <b:Guid>{9EC554DD-5385-4BDE-B687-C0E02F453DE4}</b:Guid>
-    <b:Title>Designing a Sustainable Supply Chain Based on the Triple Bottom Line of People, Planet, &amp; Profit</b:Title>
-    <b:Year>2020</b:Year>
-    <b:YearAccessed>2022</b:YearAccessed>
-    <b:MonthAccessed>12</b:MonthAccessed>
-    <b:DayAccessed>8</b:DayAccessed>
-    <b:URL>https://www.allthingssupplychain.com/designing-a-sustainable-supply-chain-based-on-the-triple-bottom-line-of-people-planet-profit/</b:URL>
-    <b:Author>
-      <b:Author>
-        <b:NameList>
-          <b:Person>
-            <b:Last>Blogger</b:Last>
-            <b:First>G</b:First>
-          </b:Person>
-        </b:NameList>
-      </b:Author>
-    </b:Author>
-    <b:RefOrder>27</b:RefOrder>
-  </b:Source>
-  <b:Source>
-    <b:Tag>Fin22</b:Tag>
-    <b:SourceType>InternetSite</b:SourceType>
-    <b:Guid>{90E36DFD-7CF5-4F7A-87BD-B108920DA045}</b:Guid>
-    <b:Title>Tesla blames logistics problems after delivering fewer cars than forecast</b:Title>
-    <b:Year>2022</b:Year>
-    <b:YearAccessed>2022</b:YearAccessed>
-    <b:MonthAccessed>12</b:MonthAccessed>
-    <b:DayAccessed>8</b:DayAccessed>
-    <b:URL>https://www.ft.com/content/16456af8-4aff-4153-a6fe-cdfaecef81c3</b:URL>
-    <b:Author>
-      <b:Author>
-        <b:NameList>
-          <b:Person>
-            <b:Last>Financial Times</b:Last>
-          </b:Person>
-        </b:NameList>
-      </b:Author>
-    </b:Author>
-    <b:RefOrder>28</b:RefOrder>
   </b:Source>
   <b:Source>
     <b:Tag>Tes221</b:Tag>
@@ -15572,27 +14484,6 @@
     <b:RefOrder>3</b:RefOrder>
   </b:Source>
   <b:Source>
-    <b:Tag>PMI22</b:Tag>
-    <b:SourceType>InternetSite</b:SourceType>
-    <b:Guid>{A65BF26F-B0E5-49C7-A063-712D7E2AB816}</b:Guid>
-    <b:Title>Global Megatrends 2022</b:Title>
-    <b:Year>2022</b:Year>
-    <b:YearAccessed>2022</b:YearAccessed>
-    <b:MonthAccessed>12</b:MonthAccessed>
-    <b:DayAccessed>8</b:DayAccessed>
-    <b:URL>https://www.pmi.org/-/media/pmi/documents/public/pdf/learning/thought-leadership/pmi-megatrends-2022.pdf?rev=087ea6f24b62411bb5a42dcce4a6739f&amp;sc_lang_temp=en</b:URL>
-    <b:Author>
-      <b:Author>
-        <b:NameList>
-          <b:Person>
-            <b:Last>PMI</b:Last>
-          </b:Person>
-        </b:NameList>
-      </b:Author>
-    </b:Author>
-    <b:RefOrder>29</b:RefOrder>
-  </b:Source>
-  <b:Source>
     <b:Tag>Coo20</b:Tag>
     <b:SourceType>JournalArticle</b:SourceType>
     <b:Guid>{5347F6AB-7EDC-4927-8886-1A35E6C8E293}</b:Guid>
@@ -15612,113 +14503,6 @@
       </b:Author>
     </b:Author>
     <b:RefOrder>19</b:RefOrder>
-  </b:Source>
-  <b:Source>
-    <b:Tag>Hul18</b:Tag>
-    <b:SourceType>JournalArticle</b:SourceType>
-    <b:Guid>{84C61625-DAC5-4F93-A891-D911F13F10C1}</b:Guid>
-    <b:Title>Elon Musk Doesn’t Work Alone. These Are Tesla’s Other Key Leaders</b:Title>
-    <b:JournalName>Bloomberg</b:JournalName>
-    <b:Year>2018</b:Year>
-    <b:Author>
-      <b:Author>
-        <b:NameList>
-          <b:Person>
-            <b:Last>Hull</b:Last>
-            <b:First>D</b:First>
-          </b:Person>
-          <b:Person>
-            <b:Last>Pogkas</b:Last>
-            <b:First>D</b:First>
-          </b:Person>
-        </b:NameList>
-      </b:Author>
-    </b:Author>
-    <b:URL>https://www.bloomberg.com/graphics/2018-tesla-org-chart/</b:URL>
-    <b:RefOrder>30</b:RefOrder>
-  </b:Source>
-  <b:Source>
-    <b:Tag>AP22</b:Tag>
-    <b:SourceType>InternetSite</b:SourceType>
-    <b:Guid>{891A4EA4-F22F-4E48-85BF-C9079DBB1CCC}</b:Guid>
-    <b:Title>Tesla’s sales in Q2 drop amid supply chain issues, Covid pandemic woes | Business Standard India</b:Title>
-    <b:Year>2022</b:Year>
-    <b:YearAccessed>2022</b:YearAccessed>
-    <b:MonthAccessed>12</b:MonthAccessed>
-    <b:DayAccessed>8</b:DayAccessed>
-    <b:URL>https://www.business-standard.com/article/international/tesla-s-sales-in-q2-drop-amid-supply-chain-issues-covid-pandemic-woes-122070200997_1.html</b:URL>
-    <b:Author>
-      <b:Author>
-        <b:NameList>
-          <b:Person>
-            <b:Last>AP</b:Last>
-          </b:Person>
-        </b:NameList>
-      </b:Author>
-    </b:Author>
-    <b:RefOrder>31</b:RefOrder>
-  </b:Source>
-  <b:Source>
-    <b:Tag>Reu22</b:Tag>
-    <b:SourceType>InternetSite</b:SourceType>
-    <b:Guid>{3F11BF6F-4336-40F4-A43B-C5C3854B1FE9}</b:Guid>
-    <b:Title>Exclusive: Tesla’s Cybertruck to start mass production at end of 2023</b:Title>
-    <b:Year>2022</b:Year>
-    <b:YearAccessed>2022</b:YearAccessed>
-    <b:MonthAccessed>12</b:MonthAccessed>
-    <b:DayAccessed>8</b:DayAccessed>
-    <b:URL>https://www.reuters.com/business/autos-transportation/exclusive-tesla-plans-mass-production-start-cybertruck-end-2023-sources-2022-11-01/</b:URL>
-    <b:Author>
-      <b:Author>
-        <b:NameList>
-          <b:Person>
-            <b:Last>Reuters</b:Last>
-          </b:Person>
-        </b:NameList>
-      </b:Author>
-    </b:Author>
-    <b:RefOrder>32</b:RefOrder>
-  </b:Source>
-  <b:Source>
-    <b:Tag>www22</b:Tag>
-    <b:SourceType>InternetSite</b:SourceType>
-    <b:Guid>{5B9B54DC-FD95-4448-B863-52C280AF6C31}</b:Guid>
-    <b:Title>TSLA | Tesla Inc. Annual Balance Sheet - WSJ</b:Title>
-    <b:YearAccessed>2022</b:YearAccessed>
-    <b:MonthAccessed>12</b:MonthAccessed>
-    <b:DayAccessed>8</b:DayAccessed>
-    <b:URL>https://www.wsj.com/market-data/quotes/TSLA/financials/annual/balance-sheet</b:URL>
-    <b:Author>
-      <b:Author>
-        <b:NameList>
-          <b:Person>
-            <b:Last>www.wsj.com</b:Last>
-          </b:Person>
-        </b:NameList>
-      </b:Author>
-    </b:Author>
-    <b:RefOrder>33</b:RefOrder>
-  </b:Source>
-  <b:Source>
-    <b:Tag>Tes21</b:Tag>
-    <b:SourceType>InternetSite</b:SourceType>
-    <b:Guid>{E1AE5868-D950-4E02-8D82-982BDE641645}</b:Guid>
-    <b:Title>Tesla financial statements 2021</b:Title>
-    <b:Year>2021</b:Year>
-    <b:YearAccessed>2022</b:YearAccessed>
-    <b:MonthAccessed>12</b:MonthAccessed>
-    <b:DayAccessed>8</b:DayAccessed>
-    <b:URL>https://ir.tesla.com/_flysystem/s3/sec/000095017021002253/tsla-20210930-gen.pdf</b:URL>
-    <b:Author>
-      <b:Author>
-        <b:NameList>
-          <b:Person>
-            <b:Last>Tesla</b:Last>
-          </b:Person>
-        </b:NameList>
-      </b:Author>
-    </b:Author>
-    <b:RefOrder>34</b:RefOrder>
   </b:Source>
   <b:Source>
     <b:Tag>Che18</b:Tag>
@@ -15745,217 +14529,6 @@
     <b:RefOrder>11</b:RefOrder>
   </b:Source>
   <b:Source>
-    <b:Tag>Sca18</b:Tag>
-    <b:SourceType>InternetSite</b:SourceType>
-    <b:Guid>{6583840D-FBB3-4E43-8C35-2DDCBD29A8DD}</b:Guid>
-    <b:Title>SAFe for Lean Enterprises – Scaled Agile Framework</b:Title>
-    <b:Year>2018</b:Year>
-    <b:Author>
-      <b:Author>
-        <b:NameList>
-          <b:Person>
-            <b:Last>Scaledagileframework.com</b:Last>
-          </b:Person>
-        </b:NameList>
-      </b:Author>
-    </b:Author>
-    <b:YearAccessed>2022</b:YearAccessed>
-    <b:MonthAccessed>12</b:MonthAccessed>
-    <b:DayAccessed>8</b:DayAccessed>
-    <b:URL>https://www.scaledagileframework.com/safe-for-lean-enterprises/</b:URL>
-    <b:RefOrder>35</b:RefOrder>
-  </b:Source>
-  <b:Source>
-    <b:Tag>Pal22</b:Tag>
-    <b:SourceType>InternetSite</b:SourceType>
-    <b:Guid>{67591956-34A6-48A0-8984-396FC45E60FB}</b:Guid>
-    <b:Title>Tesla Fourth Quarter &amp; Full Year 2021 Update</b:Title>
-    <b:Year>2022</b:Year>
-    <b:YearAccessed>2022</b:YearAccessed>
-    <b:MonthAccessed>12</b:MonthAccessed>
-    <b:DayAccessed>8</b:DayAccessed>
-    <b:URL>https://tesla-cdn.thron.com/static/WIIG2L_TSLA_Q4_2021_Update_O7MYNE.pdf?xseo=&amp;response-content-disposition=inline%3Bfilename%3D%22tsla-q4-and-fy-2021-update.pdf%22</b:URL>
-    <b:Author>
-      <b:Author>
-        <b:NameList>
-          <b:Person>
-            <b:Last>Palo Alto</b:Last>
-          </b:Person>
-        </b:NameList>
-      </b:Author>
-    </b:Author>
-    <b:RefOrder>36</b:RefOrder>
-  </b:Source>
-  <b:Source>
-    <b:Tag>Ins22</b:Tag>
-    <b:SourceType>InternetSite</b:SourceType>
-    <b:Guid>{97CCBA44-4917-415E-A4C7-58ABA3B03AB1}</b:Guid>
-    <b:Title>Tesla Sold 2 Million Electric Cars: First Automaker To Reach Milestone</b:Title>
-    <b:YearAccessed>2022</b:YearAccessed>
-    <b:MonthAccessed>12</b:MonthAccessed>
-    <b:DayAccessed>8</b:DayAccessed>
-    <b:URL>https://electrek.co/2020/03/09/tesla-produces-1000000th-electric-car/</b:URL>
-    <b:Author>
-      <b:Author>
-        <b:NameList>
-          <b:Person>
-            <b:Last>InsideEVs</b:Last>
-          </b:Person>
-        </b:NameList>
-      </b:Author>
-    </b:Author>
-    <b:RefOrder>37</b:RefOrder>
-  </b:Source>
-  <b:Source>
-    <b:Tag>Lam20</b:Tag>
-    <b:SourceType>InternetSite</b:SourceType>
-    <b:Guid>{A6AD82A4-DCBC-4D49-9C40-477425219B18}</b:Guid>
-    <b:Title>Tesla produces its 1 millionth electric car</b:Title>
-    <b:Year>2020</b:Year>
-    <b:YearAccessed>2022</b:YearAccessed>
-    <b:MonthAccessed>12</b:MonthAccessed>
-    <b:DayAccessed>8</b:DayAccessed>
-    <b:URL>https://electrek.co/2020/03/09/tesla-produces-1000000th-electric-car/</b:URL>
-    <b:Author>
-      <b:Author>
-        <b:NameList>
-          <b:Person>
-            <b:Last>Lambert</b:Last>
-            <b:First>F</b:First>
-          </b:Person>
-        </b:NameList>
-      </b:Author>
-    </b:Author>
-    <b:RefOrder>38</b:RefOrder>
-  </b:Source>
-  <b:Source>
-    <b:Tag>Tes222</b:Tag>
-    <b:SourceType>InternetSite</b:SourceType>
-    <b:Guid>{C5187999-7E55-4A51-80F8-65CDD4A4267D}</b:Guid>
-    <b:Title>Tesla | About Us</b:Title>
-    <b:YearAccessed>2022</b:YearAccessed>
-    <b:MonthAccessed>12</b:MonthAccessed>
-    <b:DayAccessed>8</b:DayAccessed>
-    <b:URL>https://www.tesla.com/about</b:URL>
-    <b:Author>
-      <b:Author>
-        <b:NameList>
-          <b:Person>
-            <b:Last>Tesla</b:Last>
-          </b:Person>
-        </b:NameList>
-      </b:Author>
-    </b:Author>
-    <b:RefOrder>39</b:RefOrder>
-  </b:Source>
-  <b:Source>
-    <b:Tag>Sha20</b:Tag>
-    <b:SourceType>InternetSite</b:SourceType>
-    <b:Guid>{5BC03605-1DD8-424C-BEA4-EE0219161D43}</b:Guid>
-    <b:Title>Tesla Model 3 = #1 Best Selling Auto In Netherlands &amp; Norway In 2019</b:Title>
-    <b:Year>2020</b:Year>
-    <b:YearAccessed>2022</b:YearAccessed>
-    <b:MonthAccessed>12</b:MonthAccessed>
-    <b:DayAccessed>8</b:DayAccessed>
-    <b:URL>https://cleantechnica.com/2020/01/19/tesla-model-3-1-best-selling-automobile-in-netherlands-norway-in-2019/</b:URL>
-    <b:Author>
-      <b:Author>
-        <b:NameList>
-          <b:Person>
-            <b:Last>Shahan</b:Last>
-            <b:First>Zachary</b:First>
-          </b:Person>
-        </b:NameList>
-      </b:Author>
-    </b:Author>
-    <b:RefOrder>40</b:RefOrder>
-  </b:Source>
-  <b:Source>
-    <b:Tag>Nor20</b:Tag>
-    <b:SourceType>InternetSite</b:SourceType>
-    <b:Guid>{21C2181C-42F8-4849-85C5-4AC06210B748}</b:Guid>
-    <b:Title>Norwegian Road Federation (OFV)</b:Title>
-    <b:Year>2020</b:Year>
-    <b:URL>https://ofv.no/registreringsstatistikk</b:URL>
-    <b:Author>
-      <b:Author>
-        <b:NameList>
-          <b:Person>
-            <b:Last>Norwegian Road Federation </b:Last>
-          </b:Person>
-        </b:NameList>
-      </b:Author>
-    </b:Author>
-    <b:RefOrder>41</b:RefOrder>
-  </b:Source>
-  <b:Source>
-    <b:Tag>Mob19</b:Tag>
-    <b:SourceType>InternetSite</b:SourceType>
-    <b:Guid>{923BE1AF-7D83-413E-A429-D0B641F9E9CA}</b:Guid>
-    <b:Title>Bil-året 2019: Derfor var 2019 så spesielt [The car of the year 2019: That's why 2019 was so special] (in Norwegian)</b:Title>
-    <b:Year>2019</b:Year>
-    <b:Author>
-      <b:Author>
-        <b:NameList>
-          <b:Person>
-            <b:Last>Moberg</b:Last>
-            <b:First>Knut</b:First>
-          </b:Person>
-        </b:NameList>
-      </b:Author>
-    </b:Author>
-    <b:Publisher>Dinside.no</b:Publisher>
-    <b:YearAccessed>2022</b:YearAccessed>
-    <b:MonthAccessed>12</b:MonthAccessed>
-    <b:DayAccessed>8</b:DayAccessed>
-    <b:URL>https://www.dinside.no/motor/derfor-var-2019-sa-spesielt/71970723</b:URL>
-    <b:RefOrder>42</b:RefOrder>
-  </b:Source>
-  <b:Source>
-    <b:Tag>Pon20</b:Tag>
-    <b:SourceType>InternetSite</b:SourceType>
-    <b:Guid>{AB3C6545-5D50-4770-BB1F-421941E7B527}</b:Guid>
-    <b:Title>Tesla Model 3 Shatters Records in Hot European Market – EV Sales Report</b:Title>
-    <b:Year>2020</b:Year>
-    <b:YearAccessed>2022</b:YearAccessed>
-    <b:MonthAccessed>12</b:MonthAccessed>
-    <b:DayAccessed>8</b:DayAccessed>
-    <b:URL>https://cleantechnica.com/2020/01/27/tesla-model-3-shatters-records-in-hot-european-market-ev-sales-report/</b:URL>
-    <b:Author>
-      <b:Author>
-        <b:NameList>
-          <b:Person>
-            <b:Last>Pontes</b:Last>
-            <b:First>Jose</b:First>
-          </b:Person>
-        </b:NameList>
-      </b:Author>
-    </b:Author>
-    <b:RefOrder>43</b:RefOrder>
-  </b:Source>
-  <b:Source>
-    <b:Tag>Jos20</b:Tag>
-    <b:SourceType>InternetSite</b:SourceType>
-    <b:Guid>{6030090D-2D4B-4333-ADE5-82155951C327}</b:Guid>
-    <b:Title>Markets Roundup – December 2019</b:Title>
-    <b:Year>2020</b:Year>
-    <b:YearAccessed>2022</b:YearAccessed>
-    <b:MonthAccessed>12</b:MonthAccessed>
-    <b:DayAccessed>8</b:DayAccessed>
-    <b:URL>http://ev-sales.blogspot.com/2020/01/markets-roundup-december-2019.html</b:URL>
-    <b:Author>
-      <b:Author>
-        <b:NameList>
-          <b:Person>
-            <b:Last>Jose</b:Last>
-            <b:First>Pontes</b:First>
-          </b:Person>
-        </b:NameList>
-      </b:Author>
-    </b:Author>
-    <b:RefOrder>44</b:RefOrder>
-  </b:Source>
-  <b:Source>
     <b:Tag>Jos201</b:Tag>
     <b:SourceType>InternetSite</b:SourceType>
     <b:Guid>{600A5C97-9735-4588-B70F-5FD77FB78880}</b:Guid>
@@ -15976,28 +14549,6 @@
       </b:Author>
     </b:Author>
     <b:RefOrder>10</b:RefOrder>
-  </b:Source>
-  <b:Source>
-    <b:Tag>Fru19</b:Tag>
-    <b:SourceType>InternetSite</b:SourceType>
-    <b:Guid>{0C6A56A0-6F92-4CBB-9426-260443AF35D0}</b:Guid>
-    <b:Title>Tesla's growing worldwide presence</b:Title>
-    <b:Year>2019</b:Year>
-    <b:YearAccessed>2022</b:YearAccessed>
-    <b:MonthAccessed>12</b:MonthAccessed>
-    <b:DayAccessed>8</b:DayAccessed>
-    <b:URL>https://www.businessofbusiness.com/articles/teslas-growing-worldwide-presence/</b:URL>
-    <b:Author>
-      <b:Author>
-        <b:NameList>
-          <b:Person>
-            <b:Last>Fruhlinger</b:Last>
-            <b:First>J</b:First>
-          </b:Person>
-        </b:NameList>
-      </b:Author>
-    </b:Author>
-    <b:RefOrder>45</b:RefOrder>
   </b:Source>
   <b:Source>
     <b:Tag>Dea22</b:Tag>
@@ -16063,56 +14614,6 @@
     <b:RefOrder>9</b:RefOrder>
   </b:Source>
   <b:Source>
-    <b:Tag>Oli19</b:Tag>
-    <b:SourceType>JournalArticle</b:SourceType>
-    <b:Guid>{6C88B45F-1382-4A5E-8324-853D5271FF2A}</b:Guid>
-    <b:Title>Influence of demographics on consumer preferences for alternative fuel vehicles: a review of choice modelling studies and a study in Portugal</b:Title>
-    <b:Year>2019</b:Year>
-    <b:Pages>318</b:Pages>
-    <b:Volume>12</b:Volume>
-    <b:Issue>2</b:Issue>
-    <b:Author>
-      <b:Author>
-        <b:NameList>
-          <b:Person>
-            <b:Last>Oliveira</b:Last>
-            <b:Middle>D</b:Middle>
-            <b:First>G</b:First>
-          </b:Person>
-          <b:Person>
-            <b:Last>Dias</b:Last>
-            <b:Middle>C</b:Middle>
-            <b:First>L</b:First>
-          </b:Person>
-        </b:NameList>
-      </b:Author>
-    </b:Author>
-    <b:RefOrder>46</b:RefOrder>
-  </b:Source>
-  <b:Source>
-    <b:Tag>War</b:Tag>
-    <b:SourceType>JournalArticle</b:SourceType>
-    <b:Guid>{F7A5DF57-DB97-495E-BC3A-C3B50D5D19B2}</b:Guid>
-    <b:Author>
-      <b:Author>
-        <b:NameList>
-          <b:Person>
-            <b:Last>Warsta</b:Last>
-            <b:First>J</b:First>
-          </b:Person>
-          <b:Person>
-            <b:Last>Seppänen</b:Last>
-            <b:First>V</b:First>
-          </b:Person>
-        </b:NameList>
-      </b:Author>
-    </b:Author>
-    <b:Title>Value Network Positioning of Expected Winners: Analysis of the Top Software Business Start-Ups</b:Title>
-    <b:JournalName>Springer US</b:JournalName>
-    <b:Year>2007</b:Year>
-    <b:RefOrder>47</b:RefOrder>
-  </b:Source>
-  <b:Source>
     <b:Tag>Kis19</b:Tag>
     <b:SourceType>InternetSite</b:SourceType>
     <b:Guid>{2EB7C6C7-2CD2-4B2C-930D-AB6C293D9A9E}</b:Guid>
@@ -16132,91 +14633,7 @@
     <b:MonthAccessed>12</b:MonthAccessed>
     <b:DayAccessed>8</b:DayAccessed>
     <b:URL>https://panmore.com/tesla-motors-inc-five-forces-analysis-recommendations-porters-model</b:URL>
-    <b:RefOrder>48</b:RefOrder>
-  </b:Source>
-  <b:Source>
-    <b:Tag>Mor</b:Tag>
-    <b:SourceType>JournalArticle</b:SourceType>
-    <b:Guid>{865250BC-DE68-4869-ABF1-A09D505D7028}</b:Guid>
-    <b:Author>
-      <b:Author>
-        <b:NameList>
-          <b:Person>
-            <b:Last>Moran</b:Last>
-            <b:Middle>R</b:Middle>
-            <b:First>M</b:First>
-          </b:Person>
-          <b:Person>
-            <b:Last>Facanha</b:Last>
-            <b:First>S</b:First>
-          </b:Person>
-          <b:Person>
-            <b:Last>Goncalves</b:Last>
-            <b:Middle>A</b:Middle>
-            <b:First>M</b:First>
-          </b:Person>
-          <b:Person>
-            <b:Last>Fischmann</b:Last>
-            <b:Middle>A</b:Middle>
-            <b:First>A</b:First>
-          </b:Person>
-        </b:NameList>
-      </b:Author>
-    </b:Author>
-    <b:Title>Congruencies between Strategic Positioning and Business Networks: Case Study of a Multinational Subsidiary in Brazil</b:Title>
-    <b:Reporter>Moran, M.R., Façanha, S., Gonçalves, M.A. and Fischmann, A.A.</b:Reporter>
-    <b:Year>2012</b:Year>
-    <b:Pages>68-80</b:Pages>
-    <b:JournalName>Rev. Adm</b:JournalName>
-    <b:Volume>47</b:Volume>
-    <b:RefOrder>49</b:RefOrder>
-  </b:Source>
-  <b:Source>
-    <b:Tag>Cho13</b:Tag>
-    <b:SourceType>JournalArticle</b:SourceType>
-    <b:Guid>{1DFFE98D-1151-43A0-80DC-0CD119B3D2A5}</b:Guid>
-    <b:Year>2013</b:Year>
-    <b:Author>
-      <b:Author>
-        <b:NameList>
-          <b:Person>
-            <b:Last>Choi</b:Last>
-            <b:Middle>J</b:Middle>
-            <b:First>S</b:First>
-          </b:Person>
-          <b:Person>
-            <b:Last>Lu</b:Last>
-            <b:First>J</b:First>
-          </b:Person>
-        </b:NameList>
-      </b:Author>
-    </b:Author>
-    <b:Title>Returnee Faculty Members, Network Position and Diversification Strategy: An Analysis of Business Schools in China</b:Title>
-    <b:JournalName>Asia Pacific Business Review</b:JournalName>
-    <b:Pages>559-577</b:Pages>
-    <b:Volume>19</b:Volume>
-    <b:RefOrder>50</b:RefOrder>
-  </b:Source>
-  <b:Source>
-    <b:Tag>LiZ18</b:Tag>
-    <b:SourceType>JournalArticle</b:SourceType>
-    <b:Guid>{61F8701B-2EDA-4077-A0C8-1CDC73FBFBC1}</b:Guid>
-    <b:Title>Business Network Positioning Analysis of Toyota</b:Title>
-    <b:JournalName>American Journal of Industrial and Business Management</b:JournalName>
-    <b:Year>2018</b:Year>
-    <b:Pages>1693-1699</b:Pages>
-    <b:Volume>8</b:Volume>
-    <b:Author>
-      <b:Author>
-        <b:NameList>
-          <b:Person>
-            <b:Last>Li</b:Last>
-            <b:First>Z</b:First>
-          </b:Person>
-        </b:NameList>
-      </b:Author>
-    </b:Author>
-    <b:RefOrder>51</b:RefOrder>
+    <b:RefOrder>21</b:RefOrder>
   </b:Source>
   <b:Source>
     <b:Tag>Fen22</b:Tag>
@@ -16259,24 +14676,6 @@
       </b:Author>
     </b:Author>
     <b:RefOrder>4</b:RefOrder>
-  </b:Source>
-  <b:Source>
-    <b:Tag>Mon16</b:Tag>
-    <b:SourceType>Misc</b:SourceType>
-    <b:Guid>{1F53ADCE-C439-468C-A02A-EAD7F5D92759}</b:Guid>
-    <b:Title>esla Motors: a business model innovation in the automotive industry.</b:Title>
-    <b:Year>2016</b:Year>
-    <b:Author>
-      <b:Author>
-        <b:NameList>
-          <b:Person>
-            <b:Last>Monsellato</b:Last>
-            <b:First>A</b:First>
-          </b:Person>
-        </b:NameList>
-      </b:Author>
-    </b:Author>
-    <b:RefOrder>52</b:RefOrder>
   </b:Source>
   <b:Source>
     <b:Tag>Sil20</b:Tag>
@@ -16467,7 +14866,7 @@
 </file>
 
 <file path=customXml/itemProps1.xml><?xml version="1.0" encoding="utf-8"?>
-<ds:datastoreItem xmlns:ds="http://schemas.openxmlformats.org/officeDocument/2006/customXml" ds:itemID="{36BB330A-8E41-4DFA-92CE-4A332CBD3738}">
+<ds:datastoreItem xmlns:ds="http://schemas.openxmlformats.org/officeDocument/2006/customXml" ds:itemID="{D20CB46F-1DE3-4B5A-B612-CA8962D613AA}">
   <ds:schemaRefs>
     <ds:schemaRef ds:uri="http://schemas.openxmlformats.org/officeDocument/2006/bibliography"/>
   </ds:schemaRefs>

</xml_diff>